<commit_message>
+eliminar una pagina vacia
</commit_message>
<xml_diff>
--- a/Documentación/Control-ABP_actualizado.docx
+++ b/Documentación/Control-ABP_actualizado.docx
@@ -1,6 +1,6 @@
 
 <file path=word/document.xml><?xml version="1.0" encoding="utf-8"?>
-<w:document xmlns:wpc="http://schemas.microsoft.com/office/word/2010/wordprocessingCanvas" xmlns:mo="http://schemas.microsoft.com/office/mac/office/2008/main" xmlns:mc="http://schemas.openxmlformats.org/markup-compatibility/2006" xmlns:mv="urn:schemas-microsoft-com:mac:vml" xmlns:o="urn:schemas-microsoft-com:office:office" xmlns:r="http://schemas.openxmlformats.org/officeDocument/2006/relationships" xmlns:m="http://schemas.openxmlformats.org/officeDocument/2006/math" xmlns:v="urn:schemas-microsoft-com:vml" xmlns:wp14="http://schemas.microsoft.com/office/word/2010/wordprocessingDrawing" xmlns:wp="http://schemas.openxmlformats.org/drawingml/2006/wordprocessingDrawing" xmlns:w10="urn:schemas-microsoft-com:office:word" xmlns:w="http://schemas.openxmlformats.org/wordprocessingml/2006/main" xmlns:w14="http://schemas.microsoft.com/office/word/2010/wordml" xmlns:w15="http://schemas.microsoft.com/office/word/2012/wordml" xmlns:wpg="http://schemas.microsoft.com/office/word/2010/wordprocessingGroup" xmlns:wpi="http://schemas.microsoft.com/office/word/2010/wordprocessingInk" xmlns:wne="http://schemas.microsoft.com/office/word/2006/wordml" xmlns:wps="http://schemas.microsoft.com/office/word/2010/wordprocessingShape" mc:Ignorable="w14 w15 wp14">
+<w:document xmlns:wpc="http://schemas.microsoft.com/office/word/2010/wordprocessingCanvas" xmlns:cx="http://schemas.microsoft.com/office/drawing/2014/chartex" xmlns:cx1="http://schemas.microsoft.com/office/drawing/2015/9/8/chartex" xmlns:cx2="http://schemas.microsoft.com/office/drawing/2015/10/21/chartex" xmlns:cx3="http://schemas.microsoft.com/office/drawing/2016/5/9/chartex" xmlns:cx4="http://schemas.microsoft.com/office/drawing/2016/5/10/chartex" xmlns:cx5="http://schemas.microsoft.com/office/drawing/2016/5/11/chartex" xmlns:cx6="http://schemas.microsoft.com/office/drawing/2016/5/12/chartex" xmlns:cx7="http://schemas.microsoft.com/office/drawing/2016/5/13/chartex" xmlns:cx8="http://schemas.microsoft.com/office/drawing/2016/5/14/chartex" xmlns:mc="http://schemas.openxmlformats.org/markup-compatibility/2006" xmlns:aink="http://schemas.microsoft.com/office/drawing/2016/ink" xmlns:am3d="http://schemas.microsoft.com/office/drawing/2017/model3d" xmlns:o="urn:schemas-microsoft-com:office:office" xmlns:r="http://schemas.openxmlformats.org/officeDocument/2006/relationships" xmlns:m="http://schemas.openxmlformats.org/officeDocument/2006/math" xmlns:v="urn:schemas-microsoft-com:vml" xmlns:wp14="http://schemas.microsoft.com/office/word/2010/wordprocessingDrawing" xmlns:wp="http://schemas.openxmlformats.org/drawingml/2006/wordprocessingDrawing" xmlns:w10="urn:schemas-microsoft-com:office:word" xmlns:w="http://schemas.openxmlformats.org/wordprocessingml/2006/main" xmlns:w14="http://schemas.microsoft.com/office/word/2010/wordml" xmlns:w15="http://schemas.microsoft.com/office/word/2012/wordml" xmlns:w16cid="http://schemas.microsoft.com/office/word/2016/wordml/cid" xmlns:w16se="http://schemas.microsoft.com/office/word/2015/wordml/symex" xmlns:wpg="http://schemas.microsoft.com/office/word/2010/wordprocessingGroup" xmlns:wpi="http://schemas.microsoft.com/office/word/2010/wordprocessingInk" xmlns:wne="http://schemas.microsoft.com/office/word/2006/wordml" xmlns:wps="http://schemas.microsoft.com/office/word/2010/wordprocessingShape" mc:Ignorable="w14 w15 w16se w16cid wp14">
   <w:body>
     <w:p>
       <w:pPr>
@@ -14,7 +14,7 @@
     </w:p>
     <w:p>
       <w:pPr>
-        <w:pStyle w:val="Ttulo5"/>
+        <w:pStyle w:val="Heading5"/>
         <w:spacing w:line="240" w:lineRule="auto"/>
         <w:rPr>
           <w:szCs w:val="32"/>
@@ -47,7 +47,7 @@
     </w:p>
     <w:p>
       <w:pPr>
-        <w:pStyle w:val="Ttulo5"/>
+        <w:pStyle w:val="Heading5"/>
         <w:spacing w:line="240" w:lineRule="auto"/>
         <w:rPr>
           <w:szCs w:val="32"/>
@@ -97,7 +97,7 @@
     </w:p>
     <w:p>
       <w:pPr>
-        <w:pStyle w:val="Ttulo5"/>
+        <w:pStyle w:val="Heading5"/>
         <w:spacing w:line="240" w:lineRule="auto"/>
         <w:rPr>
           <w:sz w:val="56"/>
@@ -121,7 +121,7 @@
     </w:p>
     <w:p>
       <w:pPr>
-        <w:pStyle w:val="Ttulo4"/>
+        <w:pStyle w:val="Heading4"/>
         <w:spacing w:before="120" w:after="240" w:line="240" w:lineRule="auto"/>
       </w:pPr>
       <w:r>
@@ -210,7 +210,7 @@
               </wp:anchor>
             </w:drawing>
           </mc:Choice>
-          <mc:Fallback>
+          <mc:Fallback xmlns:mv="urn:schemas-microsoft-com:mac:vml" xmlns:mo="http://schemas.microsoft.com/office/mac/office/2008/main">
             <w:pict>
               <v:line w14:anchorId="312CB16D" id="Line 6" o:spid="_x0000_s1026" style="position:absolute;z-index:251657216;visibility:visible;mso-wrap-style:square;mso-width-percent:0;mso-height-percent:0;mso-wrap-distance-left:9pt;mso-wrap-distance-top:0;mso-wrap-distance-right:9pt;mso-wrap-distance-bottom:0;mso-position-horizontal:absolute;mso-position-horizontal-relative:text;mso-position-vertical:absolute;mso-position-vertical-relative:text;mso-width-percent:0;mso-height-percent:0;mso-width-relative:page;mso-height-relative:page" from=".25pt,.95pt" to="494.5pt,1.7pt" o:gfxdata="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" strokeweight=".53mm">
                 <w10:wrap type="square"/>
@@ -234,23 +234,7 @@
       </w:r>
       <w:proofErr w:type="spellEnd"/>
       <w:r>
-        <w:t xml:space="preserve">, Francisco Navarro, </w:t>
-      </w:r>
-      <w:proofErr w:type="spellStart"/>
-      <w:r>
-        <w:t>Jonatán</w:t>
-      </w:r>
-      <w:proofErr w:type="spellEnd"/>
-      <w:r>
-        <w:t xml:space="preserve"> </w:t>
-      </w:r>
-      <w:proofErr w:type="spellStart"/>
-      <w:r>
-        <w:t>Luzón</w:t>
-      </w:r>
-      <w:proofErr w:type="spellEnd"/>
-      <w:r>
-        <w:t xml:space="preserve">, Nil </w:t>
+        <w:t xml:space="preserve">, Francisco Navarro, Jonatán Luzón, Nil </w:t>
       </w:r>
       <w:proofErr w:type="spellStart"/>
       <w:r>
@@ -387,7 +371,7 @@
               </wp:anchor>
             </w:drawing>
           </mc:Choice>
-          <mc:Fallback>
+          <mc:Fallback xmlns:mv="urn:schemas-microsoft-com:mac:vml" xmlns:mo="http://schemas.microsoft.com/office/mac/office/2008/main">
             <w:pict>
               <v:line w14:anchorId="7240D1F8" id="Line 7" o:spid="_x0000_s1026" style="position:absolute;flip:y;z-index:251658240;visibility:visible;mso-wrap-style:square;mso-width-percent:0;mso-height-percent:0;mso-wrap-distance-left:9pt;mso-wrap-distance-top:0;mso-wrap-distance-right:9pt;mso-wrap-distance-bottom:0;mso-position-horizontal:absolute;mso-position-horizontal-relative:text;mso-position-vertical:absolute;mso-position-vertical-relative:text;mso-width-percent:0;mso-height-percent:0;mso-width-relative:page;mso-height-relative:page" from="-.5pt,.8pt" to="496pt,1.55pt" o:gfxdata="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" strokeweight=".53mm">
                 <w10:wrap type="square"/>
@@ -431,7 +415,7 @@
     </w:p>
     <w:p>
       <w:pPr>
-        <w:pStyle w:val="Sangra2detindependiente"/>
+        <w:pStyle w:val="BodyTextIndent2"/>
         <w:spacing w:after="120"/>
         <w:ind w:firstLine="284"/>
         <w:rPr>
@@ -442,7 +426,7 @@
     </w:p>
     <w:p>
       <w:pPr>
-        <w:pStyle w:val="Sangra2detindependiente"/>
+        <w:pStyle w:val="BodyTextIndent2"/>
         <w:spacing w:after="120"/>
         <w:ind w:firstLine="284"/>
         <w:rPr>
@@ -481,7 +465,7 @@
     </w:p>
     <w:p>
       <w:pPr>
-        <w:pStyle w:val="Sangra2detindependiente"/>
+        <w:pStyle w:val="BodyTextIndent2"/>
         <w:spacing w:after="120"/>
         <w:ind w:firstLine="284"/>
         <w:rPr>
@@ -499,7 +483,7 @@
     </w:p>
     <w:p>
       <w:pPr>
-        <w:pStyle w:val="Sangra2detindependiente"/>
+        <w:pStyle w:val="BodyTextIndent2"/>
         <w:spacing w:after="120"/>
         <w:ind w:firstLine="284"/>
         <w:rPr>
@@ -517,7 +501,7 @@
     </w:p>
     <w:p>
       <w:pPr>
-        <w:pStyle w:val="Sangra2detindependiente"/>
+        <w:pStyle w:val="BodyTextIndent2"/>
         <w:numPr>
           <w:ilvl w:val="0"/>
           <w:numId w:val="9"/>
@@ -545,7 +529,7 @@
     </w:p>
     <w:p>
       <w:pPr>
-        <w:pStyle w:val="Sangra2detindependiente"/>
+        <w:pStyle w:val="BodyTextIndent2"/>
         <w:numPr>
           <w:ilvl w:val="0"/>
           <w:numId w:val="9"/>
@@ -566,7 +550,7 @@
     </w:p>
     <w:p>
       <w:pPr>
-        <w:pStyle w:val="Sangra2detindependiente"/>
+        <w:pStyle w:val="BodyTextIndent2"/>
         <w:numPr>
           <w:ilvl w:val="0"/>
           <w:numId w:val="9"/>
@@ -608,7 +592,7 @@
     </w:p>
     <w:p>
       <w:pPr>
-        <w:pStyle w:val="Sangra2detindependiente"/>
+        <w:pStyle w:val="BodyTextIndent2"/>
         <w:numPr>
           <w:ilvl w:val="0"/>
           <w:numId w:val="9"/>
@@ -636,7 +620,7 @@
     </w:p>
     <w:p>
       <w:pPr>
-        <w:pStyle w:val="Sangra2detindependiente"/>
+        <w:pStyle w:val="BodyTextIndent2"/>
         <w:numPr>
           <w:ilvl w:val="0"/>
           <w:numId w:val="9"/>
@@ -657,7 +641,7 @@
     </w:p>
     <w:p>
       <w:pPr>
-        <w:pStyle w:val="Sangra2detindependiente"/>
+        <w:pStyle w:val="BodyTextIndent2"/>
         <w:numPr>
           <w:ilvl w:val="0"/>
           <w:numId w:val="9"/>
@@ -678,7 +662,7 @@
     </w:p>
     <w:p>
       <w:pPr>
-        <w:pStyle w:val="Sangra2detindependiente"/>
+        <w:pStyle w:val="BodyTextIndent2"/>
         <w:numPr>
           <w:ilvl w:val="0"/>
           <w:numId w:val="9"/>
@@ -699,7 +683,7 @@
     </w:p>
     <w:p>
       <w:pPr>
-        <w:pStyle w:val="Sangra2detindependiente"/>
+        <w:pStyle w:val="BodyTextIndent2"/>
         <w:numPr>
           <w:ilvl w:val="0"/>
           <w:numId w:val="9"/>
@@ -720,7 +704,7 @@
     </w:p>
     <w:p>
       <w:pPr>
-        <w:pStyle w:val="Sangra2detindependiente"/>
+        <w:pStyle w:val="BodyTextIndent2"/>
         <w:numPr>
           <w:ilvl w:val="0"/>
           <w:numId w:val="9"/>
@@ -741,7 +725,7 @@
     </w:p>
     <w:p>
       <w:pPr>
-        <w:pStyle w:val="Sangra2detindependiente"/>
+        <w:pStyle w:val="BodyTextIndent2"/>
         <w:numPr>
           <w:ilvl w:val="0"/>
           <w:numId w:val="9"/>
@@ -762,7 +746,7 @@
     </w:p>
     <w:p>
       <w:pPr>
-        <w:pStyle w:val="Textoindependiente2"/>
+        <w:pStyle w:val="BodyText2"/>
         <w:rPr>
           <w:sz w:val="28"/>
           <w:szCs w:val="28"/>
@@ -807,7 +791,7 @@
     </w:p>
     <w:p>
       <w:pPr>
-        <w:pStyle w:val="Sangra2detindependiente"/>
+        <w:pStyle w:val="BodyTextIndent2"/>
         <w:spacing w:after="120"/>
         <w:ind w:firstLine="284"/>
         <w:rPr>
@@ -820,12 +804,13 @@
     </w:p>
     <w:p>
       <w:pPr>
-        <w:pStyle w:val="Sangra2detindependiente"/>
+        <w:pStyle w:val="BodyTextIndent2"/>
         <w:spacing w:after="120"/>
         <w:ind w:firstLine="284"/>
         <w:rPr>
           <w:sz w:val="22"/>
           <w:szCs w:val="22"/>
+          <w:lang w:val="en-US"/>
         </w:rPr>
       </w:pPr>
       <w:r>
@@ -849,7 +834,7 @@
           <w:sz w:val="22"/>
           <w:szCs w:val="22"/>
         </w:rPr>
-        <w:t xml:space="preserve"> de dues setmanes de duració cadascun. Els </w:t>
+        <w:t xml:space="preserve"> de </w:t>
       </w:r>
       <w:proofErr w:type="spellStart"/>
       <w:r>
@@ -857,7 +842,7 @@
           <w:sz w:val="22"/>
           <w:szCs w:val="22"/>
         </w:rPr>
-        <w:t>sprints</w:t>
+        <w:t>dues</w:t>
       </w:r>
       <w:proofErr w:type="spellEnd"/>
       <w:r>
@@ -865,12 +850,108 @@
           <w:sz w:val="22"/>
           <w:szCs w:val="22"/>
         </w:rPr>
-        <w:t xml:space="preserve"> i les tasques principals son les següents:</w:t>
-      </w:r>
-    </w:p>
-    <w:p>
-      <w:pPr>
-        <w:pStyle w:val="Sangra2detindependiente"/>
+        <w:t xml:space="preserve"> </w:t>
+      </w:r>
+      <w:proofErr w:type="spellStart"/>
+      <w:r>
+        <w:rPr>
+          <w:sz w:val="22"/>
+          <w:szCs w:val="22"/>
+        </w:rPr>
+        <w:t>setmanes</w:t>
+      </w:r>
+      <w:proofErr w:type="spellEnd"/>
+      <w:r>
+        <w:rPr>
+          <w:sz w:val="22"/>
+          <w:szCs w:val="22"/>
+        </w:rPr>
+        <w:t xml:space="preserve"> de duració cadascun. </w:t>
+      </w:r>
+      <w:r>
+        <w:rPr>
+          <w:sz w:val="22"/>
+          <w:szCs w:val="22"/>
+          <w:lang w:val="en-US"/>
+        </w:rPr>
+        <w:t xml:space="preserve">Els sprints </w:t>
+      </w:r>
+      <w:proofErr w:type="spellStart"/>
+      <w:r>
+        <w:rPr>
+          <w:sz w:val="22"/>
+          <w:szCs w:val="22"/>
+          <w:lang w:val="en-US"/>
+        </w:rPr>
+        <w:t>i</w:t>
+      </w:r>
+      <w:proofErr w:type="spellEnd"/>
+      <w:r>
+        <w:rPr>
+          <w:sz w:val="22"/>
+          <w:szCs w:val="22"/>
+          <w:lang w:val="en-US"/>
+        </w:rPr>
+        <w:t xml:space="preserve"> les </w:t>
+      </w:r>
+      <w:proofErr w:type="spellStart"/>
+      <w:r>
+        <w:rPr>
+          <w:sz w:val="22"/>
+          <w:szCs w:val="22"/>
+          <w:lang w:val="en-US"/>
+        </w:rPr>
+        <w:t>tasques</w:t>
+      </w:r>
+      <w:proofErr w:type="spellEnd"/>
+      <w:r>
+        <w:rPr>
+          <w:sz w:val="22"/>
+          <w:szCs w:val="22"/>
+          <w:lang w:val="en-US"/>
+        </w:rPr>
+        <w:t xml:space="preserve"> </w:t>
+      </w:r>
+      <w:proofErr w:type="gramStart"/>
+      <w:r>
+        <w:rPr>
+          <w:sz w:val="22"/>
+          <w:szCs w:val="22"/>
+          <w:lang w:val="en-US"/>
+        </w:rPr>
+        <w:t>principals</w:t>
+      </w:r>
+      <w:proofErr w:type="gramEnd"/>
+      <w:r>
+        <w:rPr>
+          <w:sz w:val="22"/>
+          <w:szCs w:val="22"/>
+          <w:lang w:val="en-US"/>
+        </w:rPr>
+        <w:t xml:space="preserve"> son les </w:t>
+      </w:r>
+      <w:proofErr w:type="spellStart"/>
+      <w:r>
+        <w:rPr>
+          <w:sz w:val="22"/>
+          <w:szCs w:val="22"/>
+          <w:lang w:val="en-US"/>
+        </w:rPr>
+        <w:t>següents</w:t>
+      </w:r>
+      <w:proofErr w:type="spellEnd"/>
+      <w:r>
+        <w:rPr>
+          <w:sz w:val="22"/>
+          <w:szCs w:val="22"/>
+          <w:lang w:val="en-US"/>
+        </w:rPr>
+        <w:t>:</w:t>
+      </w:r>
+    </w:p>
+    <w:p>
+      <w:pPr>
+        <w:pStyle w:val="BodyTextIndent2"/>
         <w:tabs>
           <w:tab w:val="left" w:pos="426"/>
         </w:tabs>
@@ -880,12 +961,13 @@
           <w:b/>
           <w:sz w:val="22"/>
           <w:szCs w:val="22"/>
-        </w:rPr>
-      </w:pPr>
-    </w:p>
-    <w:p>
-      <w:pPr>
-        <w:pStyle w:val="Sangra2detindependiente"/>
+          <w:lang w:val="en-US"/>
+        </w:rPr>
+      </w:pPr>
+    </w:p>
+    <w:p>
+      <w:pPr>
+        <w:pStyle w:val="BodyTextIndent2"/>
         <w:tabs>
           <w:tab w:val="left" w:pos="426"/>
         </w:tabs>
@@ -894,28 +976,21 @@
         <w:rPr>
           <w:b/>
           <w:sz w:val="24"/>
-        </w:rPr>
-      </w:pPr>
-      <w:proofErr w:type="spellStart"/>
+          <w:lang w:val="en-US"/>
+        </w:rPr>
+      </w:pPr>
       <w:r>
         <w:rPr>
           <w:b/>
           <w:sz w:val="24"/>
-        </w:rPr>
-        <w:t>Sprint</w:t>
-      </w:r>
-      <w:proofErr w:type="spellEnd"/>
-      <w:r>
-        <w:rPr>
-          <w:b/>
-          <w:sz w:val="24"/>
-        </w:rPr>
-        <w:t xml:space="preserve"> 1</w:t>
-      </w:r>
-    </w:p>
-    <w:p>
-      <w:pPr>
-        <w:pStyle w:val="Sangra2detindependiente"/>
+          <w:lang w:val="en-US"/>
+        </w:rPr>
+        <w:t>Sprint 1</w:t>
+      </w:r>
+    </w:p>
+    <w:p>
+      <w:pPr>
+        <w:pStyle w:val="BodyTextIndent2"/>
         <w:numPr>
           <w:ilvl w:val="0"/>
           <w:numId w:val="10"/>
@@ -935,12 +1010,28 @@
           <w:sz w:val="22"/>
           <w:szCs w:val="22"/>
         </w:rPr>
-        <w:t>Documentar-se i entendre les físiques del coet i entendre la interfície gràfica.</w:t>
-      </w:r>
-    </w:p>
-    <w:p>
-      <w:pPr>
-        <w:pStyle w:val="Sangra2detindependiente"/>
+        <w:t xml:space="preserve">Documentar-se i </w:t>
+      </w:r>
+      <w:proofErr w:type="spellStart"/>
+      <w:r>
+        <w:rPr>
+          <w:sz w:val="22"/>
+          <w:szCs w:val="22"/>
+        </w:rPr>
+        <w:t>entendre</w:t>
+      </w:r>
+      <w:proofErr w:type="spellEnd"/>
+      <w:r>
+        <w:rPr>
+          <w:sz w:val="22"/>
+          <w:szCs w:val="22"/>
+        </w:rPr>
+        <w:t xml:space="preserve"> les físiques del coet i entendre la interfície gràfica.</w:t>
+      </w:r>
+    </w:p>
+    <w:p>
+      <w:pPr>
+        <w:pStyle w:val="BodyTextIndent2"/>
         <w:numPr>
           <w:ilvl w:val="0"/>
           <w:numId w:val="10"/>
@@ -955,19 +1046,44 @@
           <w:szCs w:val="22"/>
         </w:rPr>
       </w:pPr>
-      <w:r>
-        <w:rPr>
-          <w:sz w:val="22"/>
-          <w:szCs w:val="22"/>
-        </w:rPr>
-        <w:t xml:space="preserve">Obtenció d’informació </w:t>
-      </w:r>
       <w:proofErr w:type="spellStart"/>
       <w:r>
         <w:rPr>
           <w:sz w:val="22"/>
           <w:szCs w:val="22"/>
         </w:rPr>
+        <w:t>Obtenció</w:t>
+      </w:r>
+      <w:proofErr w:type="spellEnd"/>
+      <w:r>
+        <w:rPr>
+          <w:sz w:val="22"/>
+          <w:szCs w:val="22"/>
+        </w:rPr>
+        <w:t xml:space="preserve"> </w:t>
+      </w:r>
+      <w:proofErr w:type="spellStart"/>
+      <w:r>
+        <w:rPr>
+          <w:sz w:val="22"/>
+          <w:szCs w:val="22"/>
+        </w:rPr>
+        <w:t>d’informació</w:t>
+      </w:r>
+      <w:proofErr w:type="spellEnd"/>
+      <w:r>
+        <w:rPr>
+          <w:sz w:val="22"/>
+          <w:szCs w:val="22"/>
+        </w:rPr>
+        <w:t xml:space="preserve"> </w:t>
+      </w:r>
+      <w:proofErr w:type="spellStart"/>
+      <w:r>
+        <w:rPr>
+          <w:sz w:val="22"/>
+          <w:szCs w:val="22"/>
+        </w:rPr>
         <w:t>d’OpenGL</w:t>
       </w:r>
       <w:proofErr w:type="spellEnd"/>
@@ -981,7 +1097,7 @@
     </w:p>
     <w:p>
       <w:pPr>
-        <w:pStyle w:val="Sangra2detindependiente"/>
+        <w:pStyle w:val="BodyTextIndent2"/>
         <w:numPr>
           <w:ilvl w:val="0"/>
           <w:numId w:val="10"/>
@@ -1006,7 +1122,7 @@
     </w:p>
     <w:p>
       <w:pPr>
-        <w:pStyle w:val="Sangra2detindependiente"/>
+        <w:pStyle w:val="BodyTextIndent2"/>
         <w:numPr>
           <w:ilvl w:val="0"/>
           <w:numId w:val="10"/>
@@ -1031,7 +1147,7 @@
     </w:p>
     <w:p>
       <w:pPr>
-        <w:pStyle w:val="Sangra2detindependiente"/>
+        <w:pStyle w:val="BodyTextIndent2"/>
         <w:tabs>
           <w:tab w:val="left" w:pos="426"/>
         </w:tabs>
@@ -1046,7 +1162,7 @@
     </w:p>
     <w:p>
       <w:pPr>
-        <w:pStyle w:val="Sangra2detindependiente"/>
+        <w:pStyle w:val="BodyTextIndent2"/>
         <w:tabs>
           <w:tab w:val="left" w:pos="426"/>
         </w:tabs>
@@ -1057,26 +1173,17 @@
           <w:sz w:val="24"/>
         </w:rPr>
       </w:pPr>
-      <w:proofErr w:type="spellStart"/>
       <w:r>
         <w:rPr>
           <w:b/>
           <w:sz w:val="24"/>
         </w:rPr>
-        <w:t>Sprint</w:t>
-      </w:r>
-      <w:proofErr w:type="spellEnd"/>
-      <w:r>
-        <w:rPr>
-          <w:b/>
-          <w:sz w:val="24"/>
-        </w:rPr>
-        <w:t xml:space="preserve"> 2</w:t>
-      </w:r>
-    </w:p>
-    <w:p>
-      <w:pPr>
-        <w:pStyle w:val="Sangra2detindependiente"/>
+        <w:t>Sprint 2</w:t>
+      </w:r>
+    </w:p>
+    <w:p>
+      <w:pPr>
+        <w:pStyle w:val="BodyTextIndent2"/>
         <w:numPr>
           <w:ilvl w:val="0"/>
           <w:numId w:val="10"/>
@@ -1091,20 +1198,15 @@
           <w:szCs w:val="22"/>
         </w:rPr>
       </w:pPr>
-      <w:r>
-        <w:rPr>
-          <w:sz w:val="22"/>
-          <w:szCs w:val="22"/>
-        </w:rPr>
-        <w:t>Importació d’</w:t>
-      </w:r>
-      <w:r>
-        <w:rPr>
-          <w:sz w:val="22"/>
-          <w:szCs w:val="22"/>
-        </w:rPr>
-        <w:t>objectes externs</w:t>
-      </w:r>
+      <w:proofErr w:type="spellStart"/>
+      <w:r>
+        <w:rPr>
+          <w:sz w:val="22"/>
+          <w:szCs w:val="22"/>
+        </w:rPr>
+        <w:t>Importació</w:t>
+      </w:r>
+      <w:proofErr w:type="spellEnd"/>
       <w:r>
         <w:rPr>
           <w:sz w:val="22"/>
@@ -1125,6 +1227,45 @@
           <w:sz w:val="22"/>
           <w:szCs w:val="22"/>
         </w:rPr>
+        <w:t>objectes</w:t>
+      </w:r>
+      <w:proofErr w:type="spellEnd"/>
+      <w:r>
+        <w:rPr>
+          <w:sz w:val="22"/>
+          <w:szCs w:val="22"/>
+        </w:rPr>
+        <w:t xml:space="preserve"> </w:t>
+      </w:r>
+      <w:proofErr w:type="spellStart"/>
+      <w:r>
+        <w:rPr>
+          <w:sz w:val="22"/>
+          <w:szCs w:val="22"/>
+        </w:rPr>
+        <w:t>externs</w:t>
+      </w:r>
+      <w:proofErr w:type="spellEnd"/>
+      <w:r>
+        <w:rPr>
+          <w:sz w:val="22"/>
+          <w:szCs w:val="22"/>
+        </w:rPr>
+        <w:t xml:space="preserve"> </w:t>
+      </w:r>
+      <w:proofErr w:type="spellStart"/>
+      <w:r>
+        <w:rPr>
+          <w:sz w:val="22"/>
+          <w:szCs w:val="22"/>
+        </w:rPr>
+        <w:t>d’</w:t>
+      </w:r>
+      <w:r>
+        <w:rPr>
+          <w:sz w:val="22"/>
+          <w:szCs w:val="22"/>
+        </w:rPr>
         <w:t>OpenGL</w:t>
       </w:r>
       <w:proofErr w:type="spellEnd"/>
@@ -1133,12 +1274,28 @@
           <w:sz w:val="22"/>
           <w:szCs w:val="22"/>
         </w:rPr>
-        <w:t xml:space="preserve"> i poder-los moure.</w:t>
-      </w:r>
-    </w:p>
-    <w:p>
-      <w:pPr>
-        <w:pStyle w:val="Sangra2detindependiente"/>
+        <w:t xml:space="preserve"> i poder-los </w:t>
+      </w:r>
+      <w:proofErr w:type="spellStart"/>
+      <w:r>
+        <w:rPr>
+          <w:sz w:val="22"/>
+          <w:szCs w:val="22"/>
+        </w:rPr>
+        <w:t>moure</w:t>
+      </w:r>
+      <w:proofErr w:type="spellEnd"/>
+      <w:r>
+        <w:rPr>
+          <w:sz w:val="22"/>
+          <w:szCs w:val="22"/>
+        </w:rPr>
+        <w:t>.</w:t>
+      </w:r>
+    </w:p>
+    <w:p>
+      <w:pPr>
+        <w:pStyle w:val="BodyTextIndent2"/>
         <w:numPr>
           <w:ilvl w:val="0"/>
           <w:numId w:val="10"/>
@@ -1158,33 +1315,12 @@
           <w:sz w:val="22"/>
           <w:szCs w:val="22"/>
         </w:rPr>
-        <w:t>Que</w:t>
-      </w:r>
-      <w:r>
-        <w:rPr>
-          <w:sz w:val="22"/>
-          <w:szCs w:val="22"/>
-        </w:rPr>
-        <w:t xml:space="preserve"> el coet pugui fer una trajectòria m</w:t>
-      </w:r>
-      <w:r>
-        <w:rPr>
-          <w:sz w:val="22"/>
-          <w:szCs w:val="22"/>
-        </w:rPr>
-        <w:t>arcada des d’un principi sense e</w:t>
-      </w:r>
-      <w:r>
-        <w:rPr>
-          <w:sz w:val="22"/>
-          <w:szCs w:val="22"/>
-        </w:rPr>
-        <w:t>fectes de físiques.</w:t>
-      </w:r>
-    </w:p>
-    <w:p>
-      <w:pPr>
-        <w:pStyle w:val="Sangra2detindependiente"/>
+        <w:t>Que el coet pugui fer una trajectòria marcada des d’un principi sense efectes de físiques.</w:t>
+      </w:r>
+    </w:p>
+    <w:p>
+      <w:pPr>
+        <w:pStyle w:val="BodyTextIndent2"/>
         <w:numPr>
           <w:ilvl w:val="0"/>
           <w:numId w:val="10"/>
@@ -1209,7 +1345,7 @@
     </w:p>
     <w:p>
       <w:pPr>
-        <w:pStyle w:val="Sangra2detindependiente"/>
+        <w:pStyle w:val="BodyTextIndent2"/>
         <w:numPr>
           <w:ilvl w:val="0"/>
           <w:numId w:val="10"/>
@@ -1234,7 +1370,7 @@
     </w:p>
     <w:p>
       <w:pPr>
-        <w:pStyle w:val="Sangra2detindependiente"/>
+        <w:pStyle w:val="BodyTextIndent2"/>
         <w:numPr>
           <w:ilvl w:val="0"/>
           <w:numId w:val="10"/>
@@ -1259,7 +1395,7 @@
     </w:p>
     <w:p>
       <w:pPr>
-        <w:pStyle w:val="Sangra2detindependiente"/>
+        <w:pStyle w:val="BodyTextIndent2"/>
         <w:numPr>
           <w:ilvl w:val="0"/>
           <w:numId w:val="10"/>
@@ -1285,7 +1421,7 @@
     </w:p>
     <w:p>
       <w:pPr>
-        <w:pStyle w:val="Sangra2detindependiente"/>
+        <w:pStyle w:val="BodyTextIndent2"/>
         <w:tabs>
           <w:tab w:val="left" w:pos="426"/>
         </w:tabs>
@@ -1299,7 +1435,7 @@
     </w:p>
     <w:p>
       <w:pPr>
-        <w:pStyle w:val="Sangra2detindependiente"/>
+        <w:pStyle w:val="BodyTextIndent2"/>
         <w:tabs>
           <w:tab w:val="left" w:pos="426"/>
         </w:tabs>
@@ -1310,26 +1446,17 @@
           <w:sz w:val="24"/>
         </w:rPr>
       </w:pPr>
-      <w:proofErr w:type="spellStart"/>
       <w:r>
         <w:rPr>
           <w:b/>
           <w:sz w:val="24"/>
         </w:rPr>
-        <w:t>Sprint</w:t>
-      </w:r>
-      <w:proofErr w:type="spellEnd"/>
-      <w:r>
-        <w:rPr>
-          <w:b/>
-          <w:sz w:val="24"/>
-        </w:rPr>
-        <w:t xml:space="preserve"> 3</w:t>
-      </w:r>
-    </w:p>
-    <w:p>
-      <w:pPr>
-        <w:pStyle w:val="Sangra2detindependiente"/>
+        <w:t>Sprint 3</w:t>
+      </w:r>
+    </w:p>
+    <w:p>
+      <w:pPr>
+        <w:pStyle w:val="BodyTextIndent2"/>
         <w:numPr>
           <w:ilvl w:val="0"/>
           <w:numId w:val="10"/>
@@ -1354,7 +1481,7 @@
     </w:p>
     <w:p>
       <w:pPr>
-        <w:pStyle w:val="Sangra2detindependiente"/>
+        <w:pStyle w:val="BodyTextIndent2"/>
         <w:numPr>
           <w:ilvl w:val="0"/>
           <w:numId w:val="10"/>
@@ -1374,26 +1501,12 @@
           <w:sz w:val="22"/>
           <w:szCs w:val="22"/>
         </w:rPr>
-        <w:t xml:space="preserve">Fer que el coet respongui a les diferents físiques </w:t>
-      </w:r>
-      <w:r>
-        <w:rPr>
-          <w:sz w:val="22"/>
-          <w:szCs w:val="22"/>
-        </w:rPr>
-        <w:t xml:space="preserve">bàsiques </w:t>
-      </w:r>
-      <w:r>
-        <w:rPr>
-          <w:sz w:val="22"/>
-          <w:szCs w:val="22"/>
-        </w:rPr>
-        <w:t>que ha de tindre per fer l’enlairament.</w:t>
-      </w:r>
-    </w:p>
-    <w:p>
-      <w:pPr>
-        <w:pStyle w:val="Sangra2detindependiente"/>
+        <w:t>Fer que el coet respongui a les diferents físiques bàsiques que ha de tindre per fer l’enlairament.</w:t>
+      </w:r>
+    </w:p>
+    <w:p>
+      <w:pPr>
+        <w:pStyle w:val="BodyTextIndent2"/>
         <w:numPr>
           <w:ilvl w:val="0"/>
           <w:numId w:val="10"/>
@@ -1418,7 +1531,7 @@
     </w:p>
     <w:p>
       <w:pPr>
-        <w:pStyle w:val="Sangra2detindependiente"/>
+        <w:pStyle w:val="BodyTextIndent2"/>
         <w:tabs>
           <w:tab w:val="left" w:pos="426"/>
         </w:tabs>
@@ -1433,7 +1546,7 @@
     </w:p>
     <w:p>
       <w:pPr>
-        <w:pStyle w:val="Sangra2detindependiente"/>
+        <w:pStyle w:val="BodyTextIndent2"/>
         <w:tabs>
           <w:tab w:val="left" w:pos="426"/>
         </w:tabs>
@@ -1444,26 +1557,17 @@
           <w:sz w:val="24"/>
         </w:rPr>
       </w:pPr>
-      <w:proofErr w:type="spellStart"/>
       <w:r>
         <w:rPr>
           <w:b/>
           <w:sz w:val="24"/>
         </w:rPr>
-        <w:t>Sprint</w:t>
-      </w:r>
-      <w:proofErr w:type="spellEnd"/>
-      <w:r>
-        <w:rPr>
-          <w:b/>
-          <w:sz w:val="24"/>
-        </w:rPr>
-        <w:t xml:space="preserve"> 4</w:t>
-      </w:r>
-    </w:p>
-    <w:p>
-      <w:pPr>
-        <w:pStyle w:val="Sangra2detindependiente"/>
+        <w:t>Sprint 4</w:t>
+      </w:r>
+    </w:p>
+    <w:p>
+      <w:pPr>
+        <w:pStyle w:val="BodyTextIndent2"/>
         <w:numPr>
           <w:ilvl w:val="0"/>
           <w:numId w:val="10"/>
@@ -1488,7 +1592,7 @@
     </w:p>
     <w:p>
       <w:pPr>
-        <w:pStyle w:val="Sangra2detindependiente"/>
+        <w:pStyle w:val="BodyTextIndent2"/>
         <w:numPr>
           <w:ilvl w:val="0"/>
           <w:numId w:val="10"/>
@@ -1513,7 +1617,7 @@
     </w:p>
     <w:p>
       <w:pPr>
-        <w:pStyle w:val="Sangra2detindependiente"/>
+        <w:pStyle w:val="BodyTextIndent2"/>
         <w:numPr>
           <w:ilvl w:val="0"/>
           <w:numId w:val="10"/>
@@ -1538,7 +1642,7 @@
     </w:p>
     <w:p>
       <w:pPr>
-        <w:pStyle w:val="Sangra2detindependiente"/>
+        <w:pStyle w:val="BodyTextIndent2"/>
         <w:numPr>
           <w:ilvl w:val="0"/>
           <w:numId w:val="10"/>
@@ -1563,7 +1667,7 @@
     </w:p>
     <w:p>
       <w:pPr>
-        <w:pStyle w:val="Sangra2detindependiente"/>
+        <w:pStyle w:val="BodyTextIndent2"/>
         <w:numPr>
           <w:ilvl w:val="0"/>
           <w:numId w:val="10"/>
@@ -1589,7 +1693,7 @@
     </w:p>
     <w:p>
       <w:pPr>
-        <w:pStyle w:val="Sangra2detindependiente"/>
+        <w:pStyle w:val="BodyTextIndent2"/>
         <w:tabs>
           <w:tab w:val="left" w:pos="426"/>
         </w:tabs>
@@ -1604,7 +1708,7 @@
     </w:p>
     <w:p>
       <w:pPr>
-        <w:pStyle w:val="Sangra2detindependiente"/>
+        <w:pStyle w:val="BodyTextIndent2"/>
         <w:tabs>
           <w:tab w:val="left" w:pos="426"/>
         </w:tabs>
@@ -1615,26 +1719,17 @@
           <w:sz w:val="24"/>
         </w:rPr>
       </w:pPr>
-      <w:proofErr w:type="spellStart"/>
       <w:r>
         <w:rPr>
           <w:b/>
           <w:sz w:val="24"/>
         </w:rPr>
-        <w:t>Sprint</w:t>
-      </w:r>
-      <w:proofErr w:type="spellEnd"/>
-      <w:r>
-        <w:rPr>
-          <w:b/>
-          <w:sz w:val="24"/>
-        </w:rPr>
-        <w:t xml:space="preserve"> 5</w:t>
-      </w:r>
-    </w:p>
-    <w:p>
-      <w:pPr>
-        <w:pStyle w:val="Sangra2detindependiente"/>
+        <w:t>Sprint 5</w:t>
+      </w:r>
+    </w:p>
+    <w:p>
+      <w:pPr>
+        <w:pStyle w:val="BodyTextIndent2"/>
         <w:numPr>
           <w:ilvl w:val="0"/>
           <w:numId w:val="10"/>
@@ -1659,7 +1754,7 @@
     </w:p>
     <w:p>
       <w:pPr>
-        <w:pStyle w:val="Sangra2detindependiente"/>
+        <w:pStyle w:val="BodyTextIndent2"/>
         <w:numPr>
           <w:ilvl w:val="0"/>
           <w:numId w:val="10"/>
@@ -1684,7 +1779,7 @@
     </w:p>
     <w:p>
       <w:pPr>
-        <w:pStyle w:val="Sangra2detindependiente"/>
+        <w:pStyle w:val="BodyTextIndent2"/>
         <w:numPr>
           <w:ilvl w:val="0"/>
           <w:numId w:val="10"/>
@@ -1709,7 +1804,7 @@
     </w:p>
     <w:p>
       <w:pPr>
-        <w:pStyle w:val="Sangra2detindependiente"/>
+        <w:pStyle w:val="BodyTextIndent2"/>
         <w:numPr>
           <w:ilvl w:val="0"/>
           <w:numId w:val="10"/>
@@ -1734,7 +1829,7 @@
     </w:p>
     <w:p>
       <w:pPr>
-        <w:pStyle w:val="Sangra2detindependiente"/>
+        <w:pStyle w:val="BodyTextIndent2"/>
         <w:tabs>
           <w:tab w:val="left" w:pos="426"/>
         </w:tabs>
@@ -1748,7 +1843,7 @@
     </w:p>
     <w:p>
       <w:pPr>
-        <w:pStyle w:val="Sangra2detindependiente"/>
+        <w:pStyle w:val="BodyTextIndent2"/>
         <w:tabs>
           <w:tab w:val="left" w:pos="426"/>
         </w:tabs>
@@ -1762,7 +1857,7 @@
     </w:p>
     <w:p>
       <w:pPr>
-        <w:pStyle w:val="Sangra2detindependiente"/>
+        <w:pStyle w:val="BodyTextIndent2"/>
         <w:tabs>
           <w:tab w:val="left" w:pos="426"/>
         </w:tabs>
@@ -1776,7 +1871,7 @@
     </w:p>
     <w:p>
       <w:pPr>
-        <w:pStyle w:val="Sangra2detindependiente"/>
+        <w:pStyle w:val="BodyTextIndent2"/>
         <w:spacing w:after="120"/>
         <w:ind w:firstLine="0"/>
         <w:rPr>
@@ -1817,7 +1912,7 @@
           </w:tcPr>
           <w:p>
             <w:pPr>
-              <w:pStyle w:val="Sangra2detindependiente"/>
+              <w:pStyle w:val="BodyTextIndent2"/>
               <w:spacing w:before="120" w:after="120"/>
               <w:ind w:firstLine="0"/>
               <w:jc w:val="center"/>
@@ -1842,7 +1937,7 @@
           </w:tcPr>
           <w:p>
             <w:pPr>
-              <w:pStyle w:val="Sangra2detindependiente"/>
+              <w:pStyle w:val="BodyTextIndent2"/>
               <w:spacing w:before="120" w:after="120"/>
               <w:ind w:firstLine="0"/>
               <w:jc w:val="center"/>
@@ -1866,7 +1961,7 @@
           </w:tcPr>
           <w:p>
             <w:pPr>
-              <w:pStyle w:val="Sangra2detindependiente"/>
+              <w:pStyle w:val="BodyTextIndent2"/>
               <w:spacing w:before="120" w:after="120"/>
               <w:ind w:firstLine="0"/>
               <w:jc w:val="center"/>
@@ -1890,7 +1985,7 @@
           </w:tcPr>
           <w:p>
             <w:pPr>
-              <w:pStyle w:val="Sangra2detindependiente"/>
+              <w:pStyle w:val="BodyTextIndent2"/>
               <w:spacing w:before="120" w:after="120"/>
               <w:ind w:firstLine="0"/>
               <w:jc w:val="center"/>
@@ -1914,7 +2009,7 @@
           </w:tcPr>
           <w:p>
             <w:pPr>
-              <w:pStyle w:val="Sangra2detindependiente"/>
+              <w:pStyle w:val="BodyTextIndent2"/>
               <w:spacing w:before="120" w:after="120"/>
               <w:ind w:firstLine="0"/>
               <w:jc w:val="center"/>
@@ -1943,7 +2038,7 @@
           </w:tcPr>
           <w:p>
             <w:pPr>
-              <w:pStyle w:val="Sangra2detindependiente"/>
+              <w:pStyle w:val="BodyTextIndent2"/>
               <w:spacing w:before="120" w:after="120"/>
               <w:ind w:firstLine="0"/>
               <w:jc w:val="center"/>
@@ -1969,7 +2064,7 @@
           </w:tcPr>
           <w:p>
             <w:pPr>
-              <w:pStyle w:val="Sangra2detindependiente"/>
+              <w:pStyle w:val="BodyTextIndent2"/>
               <w:spacing w:before="120" w:after="120"/>
               <w:ind w:firstLine="0"/>
               <w:jc w:val="center"/>
@@ -1995,7 +2090,7 @@
           </w:tcPr>
           <w:p>
             <w:pPr>
-              <w:pStyle w:val="Sangra2detindependiente"/>
+              <w:pStyle w:val="BodyTextIndent2"/>
               <w:spacing w:before="120" w:after="120"/>
               <w:ind w:firstLine="0"/>
               <w:jc w:val="center"/>
@@ -2021,7 +2116,7 @@
           </w:tcPr>
           <w:p>
             <w:pPr>
-              <w:pStyle w:val="Sangra2detindependiente"/>
+              <w:pStyle w:val="BodyTextIndent2"/>
               <w:spacing w:before="120" w:after="120"/>
               <w:ind w:firstLine="0"/>
               <w:jc w:val="center"/>
@@ -2071,7 +2166,7 @@
           </w:tcPr>
           <w:p>
             <w:pPr>
-              <w:pStyle w:val="Sangra2detindependiente"/>
+              <w:pStyle w:val="BodyTextIndent2"/>
               <w:spacing w:before="120" w:after="120"/>
               <w:ind w:firstLine="0"/>
               <w:jc w:val="center"/>
@@ -2102,7 +2197,7 @@
           </w:tcPr>
           <w:p>
             <w:pPr>
-              <w:pStyle w:val="Sangra2detindependiente"/>
+              <w:pStyle w:val="BodyTextIndent2"/>
               <w:spacing w:before="120" w:after="120"/>
               <w:ind w:firstLine="0"/>
               <w:jc w:val="center"/>
@@ -2128,7 +2223,7 @@
           </w:tcPr>
           <w:p>
             <w:pPr>
-              <w:pStyle w:val="Sangra2detindependiente"/>
+              <w:pStyle w:val="BodyTextIndent2"/>
               <w:spacing w:before="120" w:after="120"/>
               <w:ind w:firstLine="0"/>
               <w:jc w:val="center"/>
@@ -2154,7 +2249,7 @@
           </w:tcPr>
           <w:p>
             <w:pPr>
-              <w:pStyle w:val="Sangra2detindependiente"/>
+              <w:pStyle w:val="BodyTextIndent2"/>
               <w:spacing w:before="120" w:after="120"/>
               <w:ind w:firstLine="0"/>
               <w:jc w:val="center"/>
@@ -2180,7 +2275,7 @@
           </w:tcPr>
           <w:p>
             <w:pPr>
-              <w:pStyle w:val="Sangra2detindependiente"/>
+              <w:pStyle w:val="BodyTextIndent2"/>
               <w:spacing w:before="120" w:after="120"/>
               <w:ind w:firstLine="0"/>
               <w:jc w:val="center"/>
@@ -2230,7 +2325,7 @@
           </w:tcPr>
           <w:p>
             <w:pPr>
-              <w:pStyle w:val="Sangra2detindependiente"/>
+              <w:pStyle w:val="BodyTextIndent2"/>
               <w:spacing w:before="120" w:after="120"/>
               <w:ind w:firstLine="0"/>
               <w:jc w:val="center"/>
@@ -2261,7 +2356,7 @@
           </w:tcPr>
           <w:p>
             <w:pPr>
-              <w:pStyle w:val="Sangra2detindependiente"/>
+              <w:pStyle w:val="BodyTextIndent2"/>
               <w:spacing w:before="120" w:after="120"/>
               <w:ind w:firstLine="0"/>
               <w:jc w:val="center"/>
@@ -2287,7 +2382,7 @@
           </w:tcPr>
           <w:p>
             <w:pPr>
-              <w:pStyle w:val="Sangra2detindependiente"/>
+              <w:pStyle w:val="BodyTextIndent2"/>
               <w:spacing w:before="120" w:after="120"/>
               <w:ind w:firstLine="0"/>
               <w:jc w:val="center"/>
@@ -2313,34 +2408,24 @@
           </w:tcPr>
           <w:p>
             <w:pPr>
-              <w:pStyle w:val="Sangra2detindependiente"/>
-              <w:spacing w:before="120" w:after="120"/>
-              <w:ind w:firstLine="0"/>
-              <w:jc w:val="center"/>
-              <w:rPr>
-                <w:rFonts w:ascii="Arial" w:hAnsi="Arial" w:cs="Arial"/>
-                <w:sz w:val="22"/>
-                <w:szCs w:val="22"/>
-              </w:rPr>
-            </w:pPr>
-            <w:r>
-              <w:rPr>
-                <w:rFonts w:ascii="Arial" w:hAnsi="Arial" w:cs="Arial"/>
-                <w:sz w:val="22"/>
-                <w:szCs w:val="22"/>
-              </w:rPr>
-              <w:t xml:space="preserve">Jordi (S), Rafael, </w:t>
-            </w:r>
-            <w:proofErr w:type="spellStart"/>
-            <w:r>
-              <w:rPr>
-                <w:rFonts w:ascii="Arial" w:hAnsi="Arial" w:cs="Arial"/>
-                <w:sz w:val="22"/>
-                <w:szCs w:val="22"/>
-              </w:rPr>
-              <w:t>Jonatán</w:t>
-            </w:r>
-            <w:proofErr w:type="spellEnd"/>
+              <w:pStyle w:val="BodyTextIndent2"/>
+              <w:spacing w:before="120" w:after="120"/>
+              <w:ind w:firstLine="0"/>
+              <w:jc w:val="center"/>
+              <w:rPr>
+                <w:rFonts w:ascii="Arial" w:hAnsi="Arial" w:cs="Arial"/>
+                <w:sz w:val="22"/>
+                <w:szCs w:val="22"/>
+              </w:rPr>
+            </w:pPr>
+            <w:r>
+              <w:rPr>
+                <w:rFonts w:ascii="Arial" w:hAnsi="Arial" w:cs="Arial"/>
+                <w:sz w:val="22"/>
+                <w:szCs w:val="22"/>
+              </w:rPr>
+              <w:t>Jordi (S), Rafael, Jonatán</w:t>
+            </w:r>
           </w:p>
         </w:tc>
         <w:tc>
@@ -2349,7 +2434,7 @@
           </w:tcPr>
           <w:p>
             <w:pPr>
-              <w:pStyle w:val="Sangra2detindependiente"/>
+              <w:pStyle w:val="BodyTextIndent2"/>
               <w:spacing w:before="120" w:after="120"/>
               <w:ind w:firstLine="0"/>
               <w:jc w:val="center"/>
@@ -2399,7 +2484,7 @@
           </w:tcPr>
           <w:p>
             <w:pPr>
-              <w:pStyle w:val="Sangra2detindependiente"/>
+              <w:pStyle w:val="BodyTextIndent2"/>
               <w:spacing w:before="120" w:after="120"/>
               <w:ind w:firstLine="0"/>
               <w:jc w:val="center"/>
@@ -2422,7 +2507,7 @@
           </w:tcPr>
           <w:p>
             <w:pPr>
-              <w:pStyle w:val="Sangra2detindependiente"/>
+              <w:pStyle w:val="BodyTextIndent2"/>
               <w:spacing w:before="120" w:after="120"/>
               <w:ind w:firstLine="0"/>
               <w:jc w:val="center"/>
@@ -2448,7 +2533,7 @@
           </w:tcPr>
           <w:p>
             <w:pPr>
-              <w:pStyle w:val="Sangra2detindependiente"/>
+              <w:pStyle w:val="BodyTextIndent2"/>
               <w:spacing w:before="120" w:after="120"/>
               <w:ind w:firstLine="0"/>
               <w:jc w:val="center"/>
@@ -2474,7 +2559,7 @@
           </w:tcPr>
           <w:p>
             <w:pPr>
-              <w:pStyle w:val="Sangra2detindependiente"/>
+              <w:pStyle w:val="BodyTextIndent2"/>
               <w:spacing w:before="120" w:after="120"/>
               <w:ind w:firstLine="0"/>
               <w:jc w:val="center"/>
@@ -2524,7 +2609,7 @@
           </w:tcPr>
           <w:p>
             <w:pPr>
-              <w:pStyle w:val="Sangra2detindependiente"/>
+              <w:pStyle w:val="BodyTextIndent2"/>
               <w:spacing w:before="120" w:after="120"/>
               <w:ind w:firstLine="0"/>
               <w:jc w:val="center"/>
@@ -2574,7 +2659,7 @@
           </w:tcPr>
           <w:p>
             <w:pPr>
-              <w:pStyle w:val="Sangra2detindependiente"/>
+              <w:pStyle w:val="BodyTextIndent2"/>
               <w:spacing w:before="120" w:after="120"/>
               <w:ind w:firstLine="0"/>
               <w:jc w:val="center"/>
@@ -2597,7 +2682,7 @@
           </w:tcPr>
           <w:p>
             <w:pPr>
-              <w:pStyle w:val="Sangra2detindependiente"/>
+              <w:pStyle w:val="BodyTextIndent2"/>
               <w:spacing w:before="120" w:after="120"/>
               <w:ind w:firstLine="0"/>
               <w:jc w:val="center"/>
@@ -2623,7 +2708,7 @@
           </w:tcPr>
           <w:p>
             <w:pPr>
-              <w:pStyle w:val="Sangra2detindependiente"/>
+              <w:pStyle w:val="BodyTextIndent2"/>
               <w:spacing w:before="120" w:after="120"/>
               <w:ind w:firstLine="0"/>
               <w:jc w:val="center"/>
@@ -2649,34 +2734,24 @@
           </w:tcPr>
           <w:p>
             <w:pPr>
-              <w:pStyle w:val="Sangra2detindependiente"/>
-              <w:spacing w:before="120" w:after="120"/>
-              <w:ind w:firstLine="0"/>
-              <w:jc w:val="center"/>
-              <w:rPr>
-                <w:rFonts w:ascii="Arial" w:hAnsi="Arial" w:cs="Arial"/>
-                <w:sz w:val="22"/>
-                <w:szCs w:val="22"/>
-              </w:rPr>
-            </w:pPr>
-            <w:r>
-              <w:rPr>
-                <w:rFonts w:ascii="Arial" w:hAnsi="Arial" w:cs="Arial"/>
-                <w:sz w:val="22"/>
-                <w:szCs w:val="22"/>
-              </w:rPr>
-              <w:t xml:space="preserve">Rafael (S), </w:t>
-            </w:r>
-            <w:proofErr w:type="spellStart"/>
-            <w:r>
-              <w:rPr>
-                <w:rFonts w:ascii="Arial" w:hAnsi="Arial" w:cs="Arial"/>
-                <w:sz w:val="22"/>
-                <w:szCs w:val="22"/>
-              </w:rPr>
-              <w:t>Jonatán</w:t>
-            </w:r>
-            <w:proofErr w:type="spellEnd"/>
+              <w:pStyle w:val="BodyTextIndent2"/>
+              <w:spacing w:before="120" w:after="120"/>
+              <w:ind w:firstLine="0"/>
+              <w:jc w:val="center"/>
+              <w:rPr>
+                <w:rFonts w:ascii="Arial" w:hAnsi="Arial" w:cs="Arial"/>
+                <w:sz w:val="22"/>
+                <w:szCs w:val="22"/>
+              </w:rPr>
+            </w:pPr>
+            <w:r>
+              <w:rPr>
+                <w:rFonts w:ascii="Arial" w:hAnsi="Arial" w:cs="Arial"/>
+                <w:sz w:val="22"/>
+                <w:szCs w:val="22"/>
+              </w:rPr>
+              <w:t>Rafael (S), Jonatán</w:t>
+            </w:r>
           </w:p>
         </w:tc>
         <w:tc>
@@ -2685,7 +2760,7 @@
           </w:tcPr>
           <w:p>
             <w:pPr>
-              <w:pStyle w:val="Sangra2detindependiente"/>
+              <w:pStyle w:val="BodyTextIndent2"/>
               <w:spacing w:before="120" w:after="120"/>
               <w:ind w:firstLine="0"/>
               <w:jc w:val="center"/>
@@ -2711,7 +2786,7 @@
           </w:tcPr>
           <w:p>
             <w:pPr>
-              <w:pStyle w:val="Sangra2detindependiente"/>
+              <w:pStyle w:val="BodyTextIndent2"/>
               <w:spacing w:before="120" w:after="120"/>
               <w:ind w:firstLine="0"/>
               <w:jc w:val="center"/>
@@ -2734,7 +2809,7 @@
           </w:tcPr>
           <w:p>
             <w:pPr>
-              <w:pStyle w:val="Sangra2detindependiente"/>
+              <w:pStyle w:val="BodyTextIndent2"/>
               <w:spacing w:before="120" w:after="120"/>
               <w:ind w:firstLine="0"/>
               <w:jc w:val="center"/>
@@ -2760,7 +2835,7 @@
           </w:tcPr>
           <w:p>
             <w:pPr>
-              <w:pStyle w:val="Sangra2detindependiente"/>
+              <w:pStyle w:val="BodyTextIndent2"/>
               <w:spacing w:before="120" w:after="120"/>
               <w:ind w:firstLine="0"/>
               <w:jc w:val="center"/>
@@ -2786,7 +2861,7 @@
           </w:tcPr>
           <w:p>
             <w:pPr>
-              <w:pStyle w:val="Sangra2detindependiente"/>
+              <w:pStyle w:val="BodyTextIndent2"/>
               <w:spacing w:before="120" w:after="120"/>
               <w:ind w:firstLine="0"/>
               <w:jc w:val="center"/>
@@ -2812,7 +2887,7 @@
           </w:tcPr>
           <w:p>
             <w:pPr>
-              <w:pStyle w:val="Sangra2detindependiente"/>
+              <w:pStyle w:val="BodyTextIndent2"/>
               <w:spacing w:before="120" w:after="120"/>
               <w:ind w:firstLine="0"/>
               <w:jc w:val="center"/>
@@ -2838,7 +2913,7 @@
           </w:tcPr>
           <w:p>
             <w:pPr>
-              <w:pStyle w:val="Sangra2detindependiente"/>
+              <w:pStyle w:val="BodyTextIndent2"/>
               <w:spacing w:before="120" w:after="120"/>
               <w:ind w:firstLine="0"/>
               <w:jc w:val="center"/>
@@ -2861,7 +2936,7 @@
           </w:tcPr>
           <w:p>
             <w:pPr>
-              <w:pStyle w:val="Sangra2detindependiente"/>
+              <w:pStyle w:val="BodyTextIndent2"/>
               <w:spacing w:before="120" w:after="120"/>
               <w:ind w:firstLine="0"/>
               <w:jc w:val="center"/>
@@ -2887,7 +2962,7 @@
           </w:tcPr>
           <w:p>
             <w:pPr>
-              <w:pStyle w:val="Sangra2detindependiente"/>
+              <w:pStyle w:val="BodyTextIndent2"/>
               <w:spacing w:before="120" w:after="120"/>
               <w:ind w:firstLine="0"/>
               <w:jc w:val="center"/>
@@ -2913,7 +2988,7 @@
           </w:tcPr>
           <w:p>
             <w:pPr>
-              <w:pStyle w:val="Sangra2detindependiente"/>
+              <w:pStyle w:val="BodyTextIndent2"/>
               <w:spacing w:before="120" w:after="120"/>
               <w:ind w:firstLine="0"/>
               <w:jc w:val="center"/>
@@ -2939,7 +3014,7 @@
           </w:tcPr>
           <w:p>
             <w:pPr>
-              <w:pStyle w:val="Sangra2detindependiente"/>
+              <w:pStyle w:val="BodyTextIndent2"/>
               <w:spacing w:before="120" w:after="120"/>
               <w:ind w:firstLine="0"/>
               <w:jc w:val="center"/>
@@ -2965,7 +3040,7 @@
           </w:tcPr>
           <w:p>
             <w:pPr>
-              <w:pStyle w:val="Sangra2detindependiente"/>
+              <w:pStyle w:val="BodyTextIndent2"/>
               <w:spacing w:before="120" w:after="120"/>
               <w:ind w:firstLine="0"/>
               <w:jc w:val="center"/>
@@ -2988,7 +3063,7 @@
           </w:tcPr>
           <w:p>
             <w:pPr>
-              <w:pStyle w:val="Sangra2detindependiente"/>
+              <w:pStyle w:val="BodyTextIndent2"/>
               <w:spacing w:before="120" w:after="120"/>
               <w:ind w:firstLine="0"/>
               <w:jc w:val="center"/>
@@ -3014,7 +3089,7 @@
           </w:tcPr>
           <w:p>
             <w:pPr>
-              <w:pStyle w:val="Sangra2detindependiente"/>
+              <w:pStyle w:val="BodyTextIndent2"/>
               <w:spacing w:before="120" w:after="120"/>
               <w:ind w:firstLine="0"/>
               <w:jc w:val="center"/>
@@ -3040,7 +3115,7 @@
           </w:tcPr>
           <w:p>
             <w:pPr>
-              <w:pStyle w:val="Sangra2detindependiente"/>
+              <w:pStyle w:val="BodyTextIndent2"/>
               <w:spacing w:before="120" w:after="120"/>
               <w:ind w:firstLine="0"/>
               <w:jc w:val="center"/>
@@ -3058,7 +3133,7 @@
           </w:tcPr>
           <w:p>
             <w:pPr>
-              <w:pStyle w:val="Sangra2detindependiente"/>
+              <w:pStyle w:val="BodyTextIndent2"/>
               <w:spacing w:before="120" w:after="120"/>
               <w:ind w:firstLine="0"/>
               <w:jc w:val="center"/>
@@ -3084,7 +3159,7 @@
           </w:tcPr>
           <w:p>
             <w:pPr>
-              <w:pStyle w:val="Sangra2detindependiente"/>
+              <w:pStyle w:val="BodyTextIndent2"/>
               <w:spacing w:before="120" w:after="120"/>
               <w:ind w:firstLine="0"/>
               <w:jc w:val="center"/>
@@ -3107,7 +3182,7 @@
           </w:tcPr>
           <w:p>
             <w:pPr>
-              <w:pStyle w:val="Sangra2detindependiente"/>
+              <w:pStyle w:val="BodyTextIndent2"/>
               <w:spacing w:before="120" w:after="120"/>
               <w:ind w:firstLine="0"/>
               <w:jc w:val="center"/>
@@ -3133,7 +3208,7 @@
           </w:tcPr>
           <w:p>
             <w:pPr>
-              <w:pStyle w:val="Sangra2detindependiente"/>
+              <w:pStyle w:val="BodyTextIndent2"/>
               <w:spacing w:before="120" w:after="120"/>
               <w:ind w:firstLine="0"/>
               <w:jc w:val="center"/>
@@ -3159,7 +3234,7 @@
           </w:tcPr>
           <w:p>
             <w:pPr>
-              <w:pStyle w:val="Sangra2detindependiente"/>
+              <w:pStyle w:val="BodyTextIndent2"/>
               <w:spacing w:before="120" w:after="120"/>
               <w:ind w:firstLine="0"/>
               <w:jc w:val="center"/>
@@ -3185,7 +3260,7 @@
           </w:tcPr>
           <w:p>
             <w:pPr>
-              <w:pStyle w:val="Sangra2detindependiente"/>
+              <w:pStyle w:val="BodyTextIndent2"/>
               <w:spacing w:before="120" w:after="120"/>
               <w:ind w:firstLine="0"/>
               <w:jc w:val="center"/>
@@ -3211,7 +3286,7 @@
           </w:tcPr>
           <w:p>
             <w:pPr>
-              <w:pStyle w:val="Sangra2detindependiente"/>
+              <w:pStyle w:val="BodyTextIndent2"/>
               <w:spacing w:before="120" w:after="120"/>
               <w:ind w:firstLine="0"/>
               <w:jc w:val="center"/>
@@ -3234,7 +3309,7 @@
           </w:tcPr>
           <w:p>
             <w:pPr>
-              <w:pStyle w:val="Sangra2detindependiente"/>
+              <w:pStyle w:val="BodyTextIndent2"/>
               <w:spacing w:before="120" w:after="120"/>
               <w:ind w:firstLine="0"/>
               <w:jc w:val="center"/>
@@ -3260,7 +3335,7 @@
           </w:tcPr>
           <w:p>
             <w:pPr>
-              <w:pStyle w:val="Sangra2detindependiente"/>
+              <w:pStyle w:val="BodyTextIndent2"/>
               <w:spacing w:before="120" w:after="120"/>
               <w:ind w:firstLine="0"/>
               <w:jc w:val="center"/>
@@ -3286,7 +3361,7 @@
           </w:tcPr>
           <w:p>
             <w:pPr>
-              <w:pStyle w:val="Sangra2detindependiente"/>
+              <w:pStyle w:val="BodyTextIndent2"/>
               <w:spacing w:before="120" w:after="120"/>
               <w:ind w:firstLine="0"/>
               <w:jc w:val="center"/>
@@ -3304,7 +3379,7 @@
           </w:tcPr>
           <w:p>
             <w:pPr>
-              <w:pStyle w:val="Sangra2detindependiente"/>
+              <w:pStyle w:val="BodyTextIndent2"/>
               <w:spacing w:before="120" w:after="120"/>
               <w:ind w:firstLine="0"/>
               <w:jc w:val="center"/>
@@ -3330,7 +3405,7 @@
           </w:tcPr>
           <w:p>
             <w:pPr>
-              <w:pStyle w:val="Sangra2detindependiente"/>
+              <w:pStyle w:val="BodyTextIndent2"/>
               <w:spacing w:before="120" w:after="120"/>
               <w:ind w:firstLine="0"/>
               <w:jc w:val="center"/>
@@ -3353,7 +3428,7 @@
           </w:tcPr>
           <w:p>
             <w:pPr>
-              <w:pStyle w:val="Sangra2detindependiente"/>
+              <w:pStyle w:val="BodyTextIndent2"/>
               <w:spacing w:before="120" w:after="120"/>
               <w:ind w:firstLine="0"/>
               <w:jc w:val="center"/>
@@ -3379,7 +3454,7 @@
           </w:tcPr>
           <w:p>
             <w:pPr>
-              <w:pStyle w:val="Sangra2detindependiente"/>
+              <w:pStyle w:val="BodyTextIndent2"/>
               <w:spacing w:before="120" w:after="120"/>
               <w:ind w:firstLine="0"/>
               <w:jc w:val="center"/>
@@ -3405,7 +3480,7 @@
           </w:tcPr>
           <w:p>
             <w:pPr>
-              <w:pStyle w:val="Sangra2detindependiente"/>
+              <w:pStyle w:val="BodyTextIndent2"/>
               <w:spacing w:before="120" w:after="120"/>
               <w:ind w:firstLine="0"/>
               <w:jc w:val="center"/>
@@ -3423,7 +3498,7 @@
           </w:tcPr>
           <w:p>
             <w:pPr>
-              <w:pStyle w:val="Sangra2detindependiente"/>
+              <w:pStyle w:val="BodyTextIndent2"/>
               <w:spacing w:before="120" w:after="120"/>
               <w:ind w:firstLine="0"/>
               <w:jc w:val="center"/>
@@ -3449,7 +3524,7 @@
           </w:tcPr>
           <w:p>
             <w:pPr>
-              <w:pStyle w:val="Sangra2detindependiente"/>
+              <w:pStyle w:val="BodyTextIndent2"/>
               <w:spacing w:before="120" w:after="120"/>
               <w:ind w:firstLine="0"/>
               <w:jc w:val="center"/>
@@ -3472,7 +3547,7 @@
           </w:tcPr>
           <w:p>
             <w:pPr>
-              <w:pStyle w:val="Sangra2detindependiente"/>
+              <w:pStyle w:val="BodyTextIndent2"/>
               <w:spacing w:before="120" w:after="120"/>
               <w:ind w:firstLine="0"/>
               <w:jc w:val="center"/>
@@ -3498,7 +3573,7 @@
           </w:tcPr>
           <w:p>
             <w:pPr>
-              <w:pStyle w:val="Sangra2detindependiente"/>
+              <w:pStyle w:val="BodyTextIndent2"/>
               <w:spacing w:before="120" w:after="120"/>
               <w:ind w:firstLine="0"/>
               <w:jc w:val="center"/>
@@ -3524,7 +3599,7 @@
           </w:tcPr>
           <w:p>
             <w:pPr>
-              <w:pStyle w:val="Sangra2detindependiente"/>
+              <w:pStyle w:val="BodyTextIndent2"/>
               <w:spacing w:before="120" w:after="120"/>
               <w:ind w:firstLine="0"/>
               <w:jc w:val="center"/>
@@ -3542,7 +3617,7 @@
           </w:tcPr>
           <w:p>
             <w:pPr>
-              <w:pStyle w:val="Sangra2detindependiente"/>
+              <w:pStyle w:val="BodyTextIndent2"/>
               <w:spacing w:before="120" w:after="120"/>
               <w:ind w:firstLine="0"/>
               <w:jc w:val="center"/>
@@ -3568,7 +3643,7 @@
           </w:tcPr>
           <w:p>
             <w:pPr>
-              <w:pStyle w:val="Sangra2detindependiente"/>
+              <w:pStyle w:val="BodyTextIndent2"/>
               <w:spacing w:before="120" w:after="120"/>
               <w:ind w:firstLine="0"/>
               <w:jc w:val="center"/>
@@ -3591,7 +3666,7 @@
           </w:tcPr>
           <w:p>
             <w:pPr>
-              <w:pStyle w:val="Sangra2detindependiente"/>
+              <w:pStyle w:val="BodyTextIndent2"/>
               <w:spacing w:before="120" w:after="120"/>
               <w:ind w:firstLine="0"/>
               <w:jc w:val="center"/>
@@ -3617,7 +3692,7 @@
           </w:tcPr>
           <w:p>
             <w:pPr>
-              <w:pStyle w:val="Sangra2detindependiente"/>
+              <w:pStyle w:val="BodyTextIndent2"/>
               <w:spacing w:before="120" w:after="120"/>
               <w:ind w:firstLine="0"/>
               <w:jc w:val="center"/>
@@ -3643,7 +3718,7 @@
           </w:tcPr>
           <w:p>
             <w:pPr>
-              <w:pStyle w:val="Sangra2detindependiente"/>
+              <w:pStyle w:val="BodyTextIndent2"/>
               <w:spacing w:before="120" w:after="120"/>
               <w:ind w:firstLine="0"/>
               <w:jc w:val="center"/>
@@ -3661,7 +3736,7 @@
           </w:tcPr>
           <w:p>
             <w:pPr>
-              <w:pStyle w:val="Sangra2detindependiente"/>
+              <w:pStyle w:val="BodyTextIndent2"/>
               <w:spacing w:before="120" w:after="120"/>
               <w:ind w:firstLine="0"/>
               <w:jc w:val="center"/>
@@ -3687,7 +3762,7 @@
           </w:tcPr>
           <w:p>
             <w:pPr>
-              <w:pStyle w:val="Sangra2detindependiente"/>
+              <w:pStyle w:val="BodyTextIndent2"/>
               <w:spacing w:before="120" w:after="120"/>
               <w:ind w:firstLine="0"/>
               <w:jc w:val="center"/>
@@ -3710,7 +3785,7 @@
           </w:tcPr>
           <w:p>
             <w:pPr>
-              <w:pStyle w:val="Sangra2detindependiente"/>
+              <w:pStyle w:val="BodyTextIndent2"/>
               <w:spacing w:before="120" w:after="120"/>
               <w:ind w:firstLine="0"/>
               <w:jc w:val="center"/>
@@ -3736,7 +3811,7 @@
           </w:tcPr>
           <w:p>
             <w:pPr>
-              <w:pStyle w:val="Sangra2detindependiente"/>
+              <w:pStyle w:val="BodyTextIndent2"/>
               <w:spacing w:before="120" w:after="120"/>
               <w:ind w:firstLine="0"/>
               <w:jc w:val="center"/>
@@ -3762,7 +3837,7 @@
           </w:tcPr>
           <w:p>
             <w:pPr>
-              <w:pStyle w:val="Sangra2detindependiente"/>
+              <w:pStyle w:val="BodyTextIndent2"/>
               <w:spacing w:before="120" w:after="120"/>
               <w:ind w:firstLine="0"/>
               <w:jc w:val="center"/>
@@ -3780,7 +3855,7 @@
           </w:tcPr>
           <w:p>
             <w:pPr>
-              <w:pStyle w:val="Sangra2detindependiente"/>
+              <w:pStyle w:val="BodyTextIndent2"/>
               <w:spacing w:before="120" w:after="120"/>
               <w:ind w:firstLine="0"/>
               <w:jc w:val="center"/>
@@ -3806,7 +3881,7 @@
           </w:tcPr>
           <w:p>
             <w:pPr>
-              <w:pStyle w:val="Sangra2detindependiente"/>
+              <w:pStyle w:val="BodyTextIndent2"/>
               <w:spacing w:before="120" w:after="120"/>
               <w:ind w:firstLine="0"/>
               <w:jc w:val="center"/>
@@ -3829,7 +3904,7 @@
           </w:tcPr>
           <w:p>
             <w:pPr>
-              <w:pStyle w:val="Sangra2detindependiente"/>
+              <w:pStyle w:val="BodyTextIndent2"/>
               <w:spacing w:before="120" w:after="120"/>
               <w:ind w:firstLine="0"/>
               <w:jc w:val="center"/>
@@ -3855,7 +3930,7 @@
           </w:tcPr>
           <w:p>
             <w:pPr>
-              <w:pStyle w:val="Sangra2detindependiente"/>
+              <w:pStyle w:val="BodyTextIndent2"/>
               <w:spacing w:before="120" w:after="120"/>
               <w:ind w:firstLine="0"/>
               <w:jc w:val="center"/>
@@ -3881,7 +3956,7 @@
           </w:tcPr>
           <w:p>
             <w:pPr>
-              <w:pStyle w:val="Sangra2detindependiente"/>
+              <w:pStyle w:val="BodyTextIndent2"/>
               <w:spacing w:before="120" w:after="120"/>
               <w:ind w:firstLine="0"/>
               <w:jc w:val="center"/>
@@ -3899,7 +3974,7 @@
           </w:tcPr>
           <w:p>
             <w:pPr>
-              <w:pStyle w:val="Sangra2detindependiente"/>
+              <w:pStyle w:val="BodyTextIndent2"/>
               <w:spacing w:before="120" w:after="120"/>
               <w:ind w:firstLine="0"/>
               <w:jc w:val="center"/>
@@ -3925,7 +4000,7 @@
           </w:tcPr>
           <w:p>
             <w:pPr>
-              <w:pStyle w:val="Sangra2detindependiente"/>
+              <w:pStyle w:val="BodyTextIndent2"/>
               <w:spacing w:before="120" w:after="120"/>
               <w:ind w:firstLine="0"/>
               <w:jc w:val="center"/>
@@ -3948,7 +4023,7 @@
           </w:tcPr>
           <w:p>
             <w:pPr>
-              <w:pStyle w:val="Sangra2detindependiente"/>
+              <w:pStyle w:val="BodyTextIndent2"/>
               <w:spacing w:before="120" w:after="120"/>
               <w:ind w:firstLine="0"/>
               <w:jc w:val="center"/>
@@ -3974,7 +4049,7 @@
           </w:tcPr>
           <w:p>
             <w:pPr>
-              <w:pStyle w:val="Sangra2detindependiente"/>
+              <w:pStyle w:val="BodyTextIndent2"/>
               <w:spacing w:before="120" w:after="120"/>
               <w:ind w:firstLine="0"/>
               <w:jc w:val="center"/>
@@ -4000,7 +4075,7 @@
           </w:tcPr>
           <w:p>
             <w:pPr>
-              <w:pStyle w:val="Sangra2detindependiente"/>
+              <w:pStyle w:val="BodyTextIndent2"/>
               <w:spacing w:before="120" w:after="120"/>
               <w:ind w:firstLine="0"/>
               <w:jc w:val="center"/>
@@ -4018,7 +4093,7 @@
           </w:tcPr>
           <w:p>
             <w:pPr>
-              <w:pStyle w:val="Sangra2detindependiente"/>
+              <w:pStyle w:val="BodyTextIndent2"/>
               <w:spacing w:before="120" w:after="120"/>
               <w:ind w:firstLine="0"/>
               <w:jc w:val="center"/>
@@ -4044,7 +4119,7 @@
           </w:tcPr>
           <w:p>
             <w:pPr>
-              <w:pStyle w:val="Sangra2detindependiente"/>
+              <w:pStyle w:val="BodyTextIndent2"/>
               <w:spacing w:before="120" w:after="120"/>
               <w:ind w:firstLine="0"/>
               <w:jc w:val="center"/>
@@ -4067,7 +4142,7 @@
           </w:tcPr>
           <w:p>
             <w:pPr>
-              <w:pStyle w:val="Sangra2detindependiente"/>
+              <w:pStyle w:val="BodyTextIndent2"/>
               <w:spacing w:before="120" w:after="120"/>
               <w:ind w:firstLine="0"/>
               <w:jc w:val="center"/>
@@ -4093,7 +4168,7 @@
           </w:tcPr>
           <w:p>
             <w:pPr>
-              <w:pStyle w:val="Sangra2detindependiente"/>
+              <w:pStyle w:val="BodyTextIndent2"/>
               <w:spacing w:before="120" w:after="120"/>
               <w:ind w:firstLine="0"/>
               <w:jc w:val="center"/>
@@ -4119,7 +4194,7 @@
           </w:tcPr>
           <w:p>
             <w:pPr>
-              <w:pStyle w:val="Sangra2detindependiente"/>
+              <w:pStyle w:val="BodyTextIndent2"/>
               <w:spacing w:before="120" w:after="120"/>
               <w:ind w:firstLine="0"/>
               <w:jc w:val="center"/>
@@ -4137,7 +4212,7 @@
           </w:tcPr>
           <w:p>
             <w:pPr>
-              <w:pStyle w:val="Sangra2detindependiente"/>
+              <w:pStyle w:val="BodyTextIndent2"/>
               <w:spacing w:before="120" w:after="120"/>
               <w:ind w:firstLine="0"/>
               <w:jc w:val="center"/>
@@ -4163,7 +4238,7 @@
           </w:tcPr>
           <w:p>
             <w:pPr>
-              <w:pStyle w:val="Sangra2detindependiente"/>
+              <w:pStyle w:val="BodyTextIndent2"/>
               <w:spacing w:before="120" w:after="120"/>
               <w:ind w:firstLine="0"/>
               <w:jc w:val="center"/>
@@ -4186,7 +4261,7 @@
           </w:tcPr>
           <w:p>
             <w:pPr>
-              <w:pStyle w:val="Sangra2detindependiente"/>
+              <w:pStyle w:val="BodyTextIndent2"/>
               <w:spacing w:before="120" w:after="120"/>
               <w:ind w:firstLine="0"/>
               <w:jc w:val="center"/>
@@ -4212,7 +4287,7 @@
           </w:tcPr>
           <w:p>
             <w:pPr>
-              <w:pStyle w:val="Sangra2detindependiente"/>
+              <w:pStyle w:val="BodyTextIndent2"/>
               <w:spacing w:before="120" w:after="120"/>
               <w:ind w:firstLine="0"/>
               <w:jc w:val="center"/>
@@ -4238,7 +4313,7 @@
           </w:tcPr>
           <w:p>
             <w:pPr>
-              <w:pStyle w:val="Sangra2detindependiente"/>
+              <w:pStyle w:val="BodyTextIndent2"/>
               <w:spacing w:before="120" w:after="120"/>
               <w:ind w:firstLine="0"/>
               <w:jc w:val="center"/>
@@ -4256,7 +4331,7 @@
           </w:tcPr>
           <w:p>
             <w:pPr>
-              <w:pStyle w:val="Sangra2detindependiente"/>
+              <w:pStyle w:val="BodyTextIndent2"/>
               <w:spacing w:before="120" w:after="120"/>
               <w:ind w:firstLine="0"/>
               <w:jc w:val="center"/>
@@ -4282,7 +4357,7 @@
           </w:tcPr>
           <w:p>
             <w:pPr>
-              <w:pStyle w:val="Sangra2detindependiente"/>
+              <w:pStyle w:val="BodyTextIndent2"/>
               <w:spacing w:before="120" w:after="120"/>
               <w:ind w:firstLine="0"/>
               <w:jc w:val="center"/>
@@ -4305,7 +4380,7 @@
           </w:tcPr>
           <w:p>
             <w:pPr>
-              <w:pStyle w:val="Sangra2detindependiente"/>
+              <w:pStyle w:val="BodyTextIndent2"/>
               <w:spacing w:before="120" w:after="120"/>
               <w:ind w:firstLine="0"/>
               <w:jc w:val="center"/>
@@ -4331,7 +4406,7 @@
           </w:tcPr>
           <w:p>
             <w:pPr>
-              <w:pStyle w:val="Sangra2detindependiente"/>
+              <w:pStyle w:val="BodyTextIndent2"/>
               <w:spacing w:before="120" w:after="120"/>
               <w:ind w:firstLine="0"/>
               <w:jc w:val="center"/>
@@ -4357,7 +4432,7 @@
           </w:tcPr>
           <w:p>
             <w:pPr>
-              <w:pStyle w:val="Sangra2detindependiente"/>
+              <w:pStyle w:val="BodyTextIndent2"/>
               <w:spacing w:before="120" w:after="120"/>
               <w:ind w:firstLine="0"/>
               <w:jc w:val="center"/>
@@ -4375,7 +4450,7 @@
           </w:tcPr>
           <w:p>
             <w:pPr>
-              <w:pStyle w:val="Sangra2detindependiente"/>
+              <w:pStyle w:val="BodyTextIndent2"/>
               <w:spacing w:before="120" w:after="120"/>
               <w:ind w:firstLine="0"/>
               <w:jc w:val="center"/>
@@ -4401,7 +4476,7 @@
           </w:tcPr>
           <w:p>
             <w:pPr>
-              <w:pStyle w:val="Sangra2detindependiente"/>
+              <w:pStyle w:val="BodyTextIndent2"/>
               <w:spacing w:before="120" w:after="120"/>
               <w:ind w:firstLine="0"/>
               <w:jc w:val="center"/>
@@ -4424,7 +4499,7 @@
           </w:tcPr>
           <w:p>
             <w:pPr>
-              <w:pStyle w:val="Sangra2detindependiente"/>
+              <w:pStyle w:val="BodyTextIndent2"/>
               <w:spacing w:before="120" w:after="120"/>
               <w:ind w:firstLine="0"/>
               <w:jc w:val="center"/>
@@ -4450,7 +4525,7 @@
           </w:tcPr>
           <w:p>
             <w:pPr>
-              <w:pStyle w:val="Sangra2detindependiente"/>
+              <w:pStyle w:val="BodyTextIndent2"/>
               <w:spacing w:before="120" w:after="120"/>
               <w:ind w:firstLine="0"/>
               <w:jc w:val="center"/>
@@ -4476,7 +4551,7 @@
           </w:tcPr>
           <w:p>
             <w:pPr>
-              <w:pStyle w:val="Sangra2detindependiente"/>
+              <w:pStyle w:val="BodyTextIndent2"/>
               <w:spacing w:before="120" w:after="120"/>
               <w:ind w:firstLine="0"/>
               <w:jc w:val="center"/>
@@ -4494,7 +4569,7 @@
           </w:tcPr>
           <w:p>
             <w:pPr>
-              <w:pStyle w:val="Sangra2detindependiente"/>
+              <w:pStyle w:val="BodyTextIndent2"/>
               <w:spacing w:before="120" w:after="120"/>
               <w:ind w:firstLine="0"/>
               <w:jc w:val="center"/>
@@ -4520,7 +4595,7 @@
           </w:tcPr>
           <w:p>
             <w:pPr>
-              <w:pStyle w:val="Sangra2detindependiente"/>
+              <w:pStyle w:val="BodyTextIndent2"/>
               <w:spacing w:before="120" w:after="120"/>
               <w:ind w:firstLine="0"/>
               <w:jc w:val="center"/>
@@ -4543,7 +4618,7 @@
           </w:tcPr>
           <w:p>
             <w:pPr>
-              <w:pStyle w:val="Sangra2detindependiente"/>
+              <w:pStyle w:val="BodyTextIndent2"/>
               <w:spacing w:before="120" w:after="120"/>
               <w:ind w:firstLine="0"/>
               <w:jc w:val="center"/>
@@ -4569,7 +4644,7 @@
           </w:tcPr>
           <w:p>
             <w:pPr>
-              <w:pStyle w:val="Sangra2detindependiente"/>
+              <w:pStyle w:val="BodyTextIndent2"/>
               <w:spacing w:before="120" w:after="120"/>
               <w:ind w:firstLine="0"/>
               <w:jc w:val="center"/>
@@ -4595,7 +4670,7 @@
           </w:tcPr>
           <w:p>
             <w:pPr>
-              <w:pStyle w:val="Sangra2detindependiente"/>
+              <w:pStyle w:val="BodyTextIndent2"/>
               <w:spacing w:before="120" w:after="120"/>
               <w:ind w:firstLine="0"/>
               <w:jc w:val="center"/>
@@ -4613,7 +4688,7 @@
           </w:tcPr>
           <w:p>
             <w:pPr>
-              <w:pStyle w:val="Sangra2detindependiente"/>
+              <w:pStyle w:val="BodyTextIndent2"/>
               <w:spacing w:before="120" w:after="120"/>
               <w:ind w:firstLine="0"/>
               <w:jc w:val="center"/>
@@ -4639,7 +4714,7 @@
           </w:tcPr>
           <w:p>
             <w:pPr>
-              <w:pStyle w:val="Sangra2detindependiente"/>
+              <w:pStyle w:val="BodyTextIndent2"/>
               <w:spacing w:before="120" w:after="120"/>
               <w:ind w:firstLine="0"/>
               <w:jc w:val="center"/>
@@ -4662,7 +4737,7 @@
           </w:tcPr>
           <w:p>
             <w:pPr>
-              <w:pStyle w:val="Sangra2detindependiente"/>
+              <w:pStyle w:val="BodyTextIndent2"/>
               <w:spacing w:before="120" w:after="120"/>
               <w:ind w:firstLine="0"/>
               <w:jc w:val="center"/>
@@ -4688,7 +4763,7 @@
           </w:tcPr>
           <w:p>
             <w:pPr>
-              <w:pStyle w:val="Sangra2detindependiente"/>
+              <w:pStyle w:val="BodyTextIndent2"/>
               <w:spacing w:before="120" w:after="120"/>
               <w:ind w:firstLine="0"/>
               <w:jc w:val="center"/>
@@ -4714,7 +4789,7 @@
           </w:tcPr>
           <w:p>
             <w:pPr>
-              <w:pStyle w:val="Sangra2detindependiente"/>
+              <w:pStyle w:val="BodyTextIndent2"/>
               <w:spacing w:before="120" w:after="120"/>
               <w:ind w:firstLine="0"/>
               <w:jc w:val="center"/>
@@ -4732,7 +4807,7 @@
           </w:tcPr>
           <w:p>
             <w:pPr>
-              <w:pStyle w:val="Sangra2detindependiente"/>
+              <w:pStyle w:val="BodyTextIndent2"/>
               <w:spacing w:before="120" w:after="120"/>
               <w:ind w:firstLine="0"/>
               <w:jc w:val="center"/>
@@ -4758,7 +4833,7 @@
           </w:tcPr>
           <w:p>
             <w:pPr>
-              <w:pStyle w:val="Sangra2detindependiente"/>
+              <w:pStyle w:val="BodyTextIndent2"/>
               <w:spacing w:before="120" w:after="120"/>
               <w:ind w:firstLine="0"/>
               <w:jc w:val="center"/>
@@ -4774,33 +4849,7 @@
     </w:tbl>
     <w:p>
       <w:pPr>
-        <w:pStyle w:val="Sangra2detindependiente"/>
-        <w:spacing w:after="120"/>
-        <w:ind w:firstLine="284"/>
-        <w:rPr>
-          <w:rFonts w:ascii="Arial" w:hAnsi="Arial" w:cs="Arial"/>
-          <w:color w:val="FF0000"/>
-          <w:sz w:val="22"/>
-          <w:szCs w:val="22"/>
-        </w:rPr>
-      </w:pPr>
-    </w:p>
-    <w:p>
-      <w:pPr>
-        <w:pStyle w:val="Sangra2detindependiente"/>
-        <w:spacing w:after="120"/>
-        <w:ind w:firstLine="284"/>
-        <w:rPr>
-          <w:rFonts w:ascii="Arial" w:hAnsi="Arial" w:cs="Arial"/>
-          <w:color w:val="FF0000"/>
-          <w:sz w:val="22"/>
-          <w:szCs w:val="22"/>
-        </w:rPr>
-      </w:pPr>
-    </w:p>
-    <w:p>
-      <w:pPr>
-        <w:pStyle w:val="Textoindependiente2"/>
+        <w:pStyle w:val="BodyText2"/>
         <w:rPr>
           <w:sz w:val="28"/>
           <w:szCs w:val="28"/>
@@ -4907,7 +4956,7 @@
     </w:p>
     <w:p>
       <w:pPr>
-        <w:pStyle w:val="Textoindependiente2"/>
+        <w:pStyle w:val="BodyText2"/>
         <w:rPr>
           <w:sz w:val="28"/>
           <w:szCs w:val="28"/>
@@ -4916,7 +4965,7 @@
     </w:p>
     <w:p>
       <w:pPr>
-        <w:pStyle w:val="Textoindependiente2"/>
+        <w:pStyle w:val="BodyText2"/>
         <w:rPr>
           <w:sz w:val="28"/>
           <w:szCs w:val="28"/>
@@ -4925,7 +4974,7 @@
     </w:p>
     <w:p>
       <w:pPr>
-        <w:pStyle w:val="Textoindependiente2"/>
+        <w:pStyle w:val="BodyText2"/>
         <w:rPr>
           <w:sz w:val="28"/>
           <w:szCs w:val="28"/>
@@ -4934,7 +4983,7 @@
     </w:p>
     <w:p>
       <w:pPr>
-        <w:pStyle w:val="Textoindependiente2"/>
+        <w:pStyle w:val="BodyText2"/>
         <w:rPr>
           <w:sz w:val="28"/>
           <w:szCs w:val="28"/>
@@ -4943,7 +4992,7 @@
     </w:p>
     <w:p>
       <w:pPr>
-        <w:pStyle w:val="Textoindependiente2"/>
+        <w:pStyle w:val="BodyText2"/>
         <w:rPr>
           <w:sz w:val="28"/>
           <w:szCs w:val="28"/>
@@ -4952,7 +5001,7 @@
     </w:p>
     <w:p>
       <w:pPr>
-        <w:pStyle w:val="Textoindependiente2"/>
+        <w:pStyle w:val="BodyText2"/>
         <w:rPr>
           <w:sz w:val="28"/>
           <w:szCs w:val="28"/>
@@ -4968,7 +5017,7 @@
     </w:p>
     <w:p>
       <w:pPr>
-        <w:pStyle w:val="Textoindependiente2"/>
+        <w:pStyle w:val="BodyText2"/>
         <w:rPr>
           <w:sz w:val="28"/>
           <w:szCs w:val="28"/>
@@ -4992,7 +5041,7 @@
     </w:p>
     <w:p>
       <w:pPr>
-        <w:pStyle w:val="Sangra2detindependiente"/>
+        <w:pStyle w:val="BodyTextIndent2"/>
         <w:spacing w:after="120"/>
         <w:ind w:firstLine="284"/>
         <w:rPr>
@@ -5032,7 +5081,7 @@
     </w:p>
     <w:p>
       <w:pPr>
-        <w:pStyle w:val="Textoindependiente2"/>
+        <w:pStyle w:val="BodyText2"/>
         <w:rPr>
           <w:sz w:val="24"/>
         </w:rPr>
@@ -5058,7 +5107,7 @@
     </w:p>
     <w:p>
       <w:pPr>
-        <w:pStyle w:val="Sangra2detindependiente"/>
+        <w:pStyle w:val="BodyTextIndent2"/>
         <w:spacing w:after="120"/>
         <w:ind w:firstLine="0"/>
         <w:rPr>
@@ -5076,7 +5125,7 @@
     </w:p>
     <w:p>
       <w:pPr>
-        <w:pStyle w:val="Textoindependiente2"/>
+        <w:pStyle w:val="BodyText2"/>
         <w:rPr>
           <w:sz w:val="24"/>
         </w:rPr>
@@ -5108,7 +5157,7 @@
     </w:p>
     <w:p>
       <w:pPr>
-        <w:pStyle w:val="Sangra2detindependiente"/>
+        <w:pStyle w:val="BodyTextIndent2"/>
         <w:spacing w:after="120"/>
         <w:ind w:firstLine="0"/>
         <w:rPr>
@@ -5126,7 +5175,7 @@
     </w:p>
     <w:p>
       <w:pPr>
-        <w:pStyle w:val="Textoindependiente2"/>
+        <w:pStyle w:val="BodyText2"/>
         <w:rPr>
           <w:sz w:val="28"/>
           <w:szCs w:val="28"/>
@@ -5156,7 +5205,7 @@
     </w:p>
     <w:p>
       <w:pPr>
-        <w:pStyle w:val="Sangra2detindependiente"/>
+        <w:pStyle w:val="BodyTextIndent2"/>
         <w:spacing w:after="120"/>
         <w:ind w:firstLine="284"/>
         <w:rPr>
@@ -5232,7 +5281,7 @@
     </w:p>
     <w:p>
       <w:pPr>
-        <w:pStyle w:val="Sangra2detindependiente"/>
+        <w:pStyle w:val="BodyTextIndent2"/>
         <w:numPr>
           <w:ilvl w:val="0"/>
           <w:numId w:val="10"/>
@@ -5267,7 +5316,7 @@
     </w:p>
     <w:p>
       <w:pPr>
-        <w:pStyle w:val="Sangra2detindependiente"/>
+        <w:pStyle w:val="BodyTextIndent2"/>
         <w:numPr>
           <w:ilvl w:val="0"/>
           <w:numId w:val="10"/>
@@ -5288,7 +5337,7 @@
     </w:p>
     <w:p>
       <w:pPr>
-        <w:pStyle w:val="Sangra2detindependiente"/>
+        <w:pStyle w:val="BodyTextIndent2"/>
         <w:numPr>
           <w:ilvl w:val="0"/>
           <w:numId w:val="10"/>
@@ -5323,7 +5372,7 @@
     </w:p>
     <w:p>
       <w:pPr>
-        <w:pStyle w:val="Sangra2detindependiente"/>
+        <w:pStyle w:val="BodyTextIndent2"/>
         <w:spacing w:after="120"/>
         <w:ind w:firstLine="0"/>
         <w:rPr>
@@ -5336,7 +5385,7 @@
     </w:p>
     <w:p>
       <w:pPr>
-        <w:pStyle w:val="Textoindependiente2"/>
+        <w:pStyle w:val="BodyText2"/>
         <w:rPr>
           <w:sz w:val="28"/>
           <w:szCs w:val="28"/>
@@ -5597,7 +5646,7 @@
       <w:hyperlink r:id="rId7" w:history="1">
         <w:r>
           <w:rPr>
-            <w:rStyle w:val="Hipervnculo"/>
+            <w:rStyle w:val="Hyperlink"/>
           </w:rPr>
           <w:t>www.opengl.org</w:t>
         </w:r>
@@ -5671,6 +5720,7 @@
           <w:b/>
           <w:sz w:val="28"/>
           <w:szCs w:val="28"/>
+          <w:lang w:val="en-US"/>
         </w:rPr>
       </w:pPr>
       <w:r>
@@ -5678,47 +5728,78 @@
           <w:b/>
           <w:sz w:val="28"/>
           <w:szCs w:val="28"/>
+          <w:lang w:val="en-US"/>
         </w:rPr>
         <w:t>Signatures:</w:t>
       </w:r>
     </w:p>
-    <w:p/>
-    <w:p/>
-    <w:p/>
-    <w:p/>
+    <w:p>
+      <w:pPr>
+        <w:rPr>
+          <w:lang w:val="en-US"/>
+        </w:rPr>
+      </w:pPr>
+    </w:p>
+    <w:p>
+      <w:pPr>
+        <w:rPr>
+          <w:lang w:val="en-US"/>
+        </w:rPr>
+      </w:pPr>
+    </w:p>
+    <w:p>
+      <w:pPr>
+        <w:rPr>
+          <w:lang w:val="en-US"/>
+        </w:rPr>
+      </w:pPr>
+    </w:p>
+    <w:p>
+      <w:pPr>
+        <w:rPr>
+          <w:lang w:val="en-US"/>
+        </w:rPr>
+      </w:pPr>
+    </w:p>
     <w:p>
       <w:pPr>
         <w:rPr>
           <w:rFonts w:ascii="Arial" w:hAnsi="Arial" w:cs="Arial"/>
           <w:color w:val="FF0000"/>
+          <w:lang w:val="en-US"/>
         </w:rPr>
       </w:pPr>
       <w:r>
         <w:rPr>
           <w:rFonts w:ascii="Arial" w:hAnsi="Arial" w:cs="Arial"/>
           <w:color w:val="FF0000"/>
-        </w:rPr>
-        <w:t>&lt;Nom Estudiant 1&gt;</w:t>
-      </w:r>
+          <w:lang w:val="en-US"/>
+        </w:rPr>
+        <w:t xml:space="preserve">&lt;Nom </w:t>
+      </w:r>
+      <w:proofErr w:type="spellStart"/>
       <w:r>
         <w:rPr>
           <w:rFonts w:ascii="Arial" w:hAnsi="Arial" w:cs="Arial"/>
           <w:color w:val="FF0000"/>
-        </w:rPr>
-        <w:tab/>
-      </w:r>
+          <w:lang w:val="en-US"/>
+        </w:rPr>
+        <w:t>Estudiant</w:t>
+      </w:r>
+      <w:proofErr w:type="spellEnd"/>
       <w:r>
         <w:rPr>
           <w:rFonts w:ascii="Arial" w:hAnsi="Arial" w:cs="Arial"/>
           <w:color w:val="FF0000"/>
-        </w:rPr>
-        <w:tab/>
-        <w:t>&lt;Nom Estudant 2&gt;</w:t>
+          <w:lang w:val="en-US"/>
+        </w:rPr>
+        <w:t xml:space="preserve"> 1&gt;</w:t>
       </w:r>
       <w:r>
         <w:rPr>
           <w:rFonts w:ascii="Arial" w:hAnsi="Arial" w:cs="Arial"/>
           <w:color w:val="FF0000"/>
+          <w:lang w:val="en-US"/>
         </w:rPr>
         <w:tab/>
       </w:r>
@@ -5726,39 +5807,34 @@
         <w:rPr>
           <w:rFonts w:ascii="Arial" w:hAnsi="Arial" w:cs="Arial"/>
           <w:color w:val="FF0000"/>
+          <w:lang w:val="en-US"/>
         </w:rPr>
         <w:tab/>
-        <w:t>&lt;Nom Estudiant 3&gt;</w:t>
-      </w:r>
-    </w:p>
-    <w:p/>
-    <w:p/>
-    <w:p/>
-    <w:p/>
-    <w:p>
-      <w:pPr>
+        <w:t xml:space="preserve">&lt;Nom </w:t>
+      </w:r>
+      <w:proofErr w:type="spellStart"/>
+      <w:r>
         <w:rPr>
           <w:rFonts w:ascii="Arial" w:hAnsi="Arial" w:cs="Arial"/>
           <w:color w:val="FF0000"/>
-        </w:rPr>
-      </w:pPr>
-      <w:r>
-        <w:tab/>
-      </w:r>
-      <w:r>
-        <w:tab/>
-      </w:r>
+          <w:lang w:val="en-US"/>
+        </w:rPr>
+        <w:t>Estudant</w:t>
+      </w:r>
+      <w:proofErr w:type="spellEnd"/>
       <w:r>
         <w:rPr>
           <w:rFonts w:ascii="Arial" w:hAnsi="Arial" w:cs="Arial"/>
           <w:color w:val="FF0000"/>
-        </w:rPr>
-        <w:t>&lt;Nom Estudiant 4&gt;</w:t>
+          <w:lang w:val="en-US"/>
+        </w:rPr>
+        <w:t xml:space="preserve"> 2&gt;</w:t>
       </w:r>
       <w:r>
         <w:rPr>
           <w:rFonts w:ascii="Arial" w:hAnsi="Arial" w:cs="Arial"/>
           <w:color w:val="FF0000"/>
+          <w:lang w:val="en-US"/>
         </w:rPr>
         <w:tab/>
       </w:r>
@@ -5766,16 +5842,153 @@
         <w:rPr>
           <w:rFonts w:ascii="Arial" w:hAnsi="Arial" w:cs="Arial"/>
           <w:color w:val="FF0000"/>
+          <w:lang w:val="en-US"/>
         </w:rPr>
         <w:tab/>
-      </w:r>
+        <w:t xml:space="preserve">&lt;Nom </w:t>
+      </w:r>
+      <w:proofErr w:type="spellStart"/>
       <w:r>
         <w:rPr>
           <w:rFonts w:ascii="Arial" w:hAnsi="Arial" w:cs="Arial"/>
           <w:color w:val="FF0000"/>
+          <w:lang w:val="en-US"/>
+        </w:rPr>
+        <w:t>Estudiant</w:t>
+      </w:r>
+      <w:proofErr w:type="spellEnd"/>
+      <w:r>
+        <w:rPr>
+          <w:rFonts w:ascii="Arial" w:hAnsi="Arial" w:cs="Arial"/>
+          <w:color w:val="FF0000"/>
+          <w:lang w:val="en-US"/>
+        </w:rPr>
+        <w:t xml:space="preserve"> 3&gt;</w:t>
+      </w:r>
+    </w:p>
+    <w:p>
+      <w:pPr>
+        <w:rPr>
+          <w:lang w:val="en-US"/>
+        </w:rPr>
+      </w:pPr>
+    </w:p>
+    <w:p>
+      <w:pPr>
+        <w:rPr>
+          <w:lang w:val="en-US"/>
+        </w:rPr>
+      </w:pPr>
+    </w:p>
+    <w:p>
+      <w:pPr>
+        <w:rPr>
+          <w:lang w:val="en-US"/>
+        </w:rPr>
+      </w:pPr>
+    </w:p>
+    <w:p>
+      <w:pPr>
+        <w:rPr>
+          <w:lang w:val="en-US"/>
+        </w:rPr>
+      </w:pPr>
+    </w:p>
+    <w:p>
+      <w:pPr>
+        <w:rPr>
+          <w:rFonts w:ascii="Arial" w:hAnsi="Arial" w:cs="Arial"/>
+          <w:color w:val="FF0000"/>
+        </w:rPr>
+      </w:pPr>
+      <w:r>
+        <w:rPr>
+          <w:lang w:val="en-US"/>
         </w:rPr>
         <w:tab/>
-        <w:t>&lt;Nom Estudiant 5&gt;</w:t>
+      </w:r>
+      <w:r>
+        <w:rPr>
+          <w:lang w:val="en-US"/>
+        </w:rPr>
+        <w:tab/>
+      </w:r>
+      <w:r>
+        <w:rPr>
+          <w:rFonts w:ascii="Arial" w:hAnsi="Arial" w:cs="Arial"/>
+          <w:color w:val="FF0000"/>
+        </w:rPr>
+        <w:t>&lt;</w:t>
+      </w:r>
+      <w:proofErr w:type="spellStart"/>
+      <w:r>
+        <w:rPr>
+          <w:rFonts w:ascii="Arial" w:hAnsi="Arial" w:cs="Arial"/>
+          <w:color w:val="FF0000"/>
+        </w:rPr>
+        <w:t>Nom</w:t>
+      </w:r>
+      <w:proofErr w:type="spellEnd"/>
+      <w:r>
+        <w:rPr>
+          <w:rFonts w:ascii="Arial" w:hAnsi="Arial" w:cs="Arial"/>
+          <w:color w:val="FF0000"/>
+        </w:rPr>
+        <w:t xml:space="preserve"> </w:t>
+      </w:r>
+      <w:proofErr w:type="spellStart"/>
+      <w:r>
+        <w:rPr>
+          <w:rFonts w:ascii="Arial" w:hAnsi="Arial" w:cs="Arial"/>
+          <w:color w:val="FF0000"/>
+        </w:rPr>
+        <w:t>Estudiant</w:t>
+      </w:r>
+      <w:proofErr w:type="spellEnd"/>
+      <w:r>
+        <w:rPr>
+          <w:rFonts w:ascii="Arial" w:hAnsi="Arial" w:cs="Arial"/>
+          <w:color w:val="FF0000"/>
+        </w:rPr>
+        <w:t xml:space="preserve"> 4&gt;</w:t>
+      </w:r>
+      <w:r>
+        <w:rPr>
+          <w:rFonts w:ascii="Arial" w:hAnsi="Arial" w:cs="Arial"/>
+          <w:color w:val="FF0000"/>
+        </w:rPr>
+        <w:tab/>
+      </w:r>
+      <w:r>
+        <w:rPr>
+          <w:rFonts w:ascii="Arial" w:hAnsi="Arial" w:cs="Arial"/>
+          <w:color w:val="FF0000"/>
+        </w:rPr>
+        <w:tab/>
+      </w:r>
+      <w:r>
+        <w:rPr>
+          <w:rFonts w:ascii="Arial" w:hAnsi="Arial" w:cs="Arial"/>
+          <w:color w:val="FF0000"/>
+        </w:rPr>
+        <w:tab/>
+        <w:t>&lt;</w:t>
+      </w:r>
+      <w:proofErr w:type="spellStart"/>
+      <w:r>
+        <w:rPr>
+          <w:rFonts w:ascii="Arial" w:hAnsi="Arial" w:cs="Arial"/>
+          <w:color w:val="FF0000"/>
+        </w:rPr>
+        <w:t>Nom</w:t>
+      </w:r>
+      <w:proofErr w:type="spellEnd"/>
+      <w:r>
+        <w:rPr>
+          <w:rFonts w:ascii="Arial" w:hAnsi="Arial" w:cs="Arial"/>
+          <w:color w:val="FF0000"/>
+        </w:rPr>
+        <w:t xml:space="preserve"> Estudiant 5&gt;</w:t>
       </w:r>
     </w:p>
     <w:p>
@@ -5796,8 +6009,8 @@
 </file>
 
 <file path=word/numbering.xml><?xml version="1.0" encoding="utf-8"?>
-<w:numbering xmlns:wpc="http://schemas.microsoft.com/office/word/2010/wordprocessingCanvas" xmlns:mo="http://schemas.microsoft.com/office/mac/office/2008/main" xmlns:mc="http://schemas.openxmlformats.org/markup-compatibility/2006" xmlns:mv="urn:schemas-microsoft-com:mac:vml" xmlns:o="urn:schemas-microsoft-com:office:office" xmlns:r="http://schemas.openxmlformats.org/officeDocument/2006/relationships" xmlns:m="http://schemas.openxmlformats.org/officeDocument/2006/math" xmlns:v="urn:schemas-microsoft-com:vml" xmlns:wp14="http://schemas.microsoft.com/office/word/2010/wordprocessingDrawing" xmlns:wp="http://schemas.openxmlformats.org/drawingml/2006/wordprocessingDrawing" xmlns:w10="urn:schemas-microsoft-com:office:word" xmlns:w="http://schemas.openxmlformats.org/wordprocessingml/2006/main" xmlns:w14="http://schemas.microsoft.com/office/word/2010/wordml" xmlns:w15="http://schemas.microsoft.com/office/word/2012/wordml" xmlns:wpg="http://schemas.microsoft.com/office/word/2010/wordprocessingGroup" xmlns:wpi="http://schemas.microsoft.com/office/word/2010/wordprocessingInk" xmlns:wne="http://schemas.microsoft.com/office/word/2006/wordml" xmlns:wps="http://schemas.microsoft.com/office/word/2010/wordprocessingShape" mc:Ignorable="w14 w15 wp14">
-  <w:abstractNum w:abstractNumId="0">
+<w:numbering xmlns:wpc="http://schemas.microsoft.com/office/word/2010/wordprocessingCanvas" xmlns:cx="http://schemas.microsoft.com/office/drawing/2014/chartex" xmlns:cx1="http://schemas.microsoft.com/office/drawing/2015/9/8/chartex" xmlns:cx2="http://schemas.microsoft.com/office/drawing/2015/10/21/chartex" xmlns:cx3="http://schemas.microsoft.com/office/drawing/2016/5/9/chartex" xmlns:cx4="http://schemas.microsoft.com/office/drawing/2016/5/10/chartex" xmlns:cx5="http://schemas.microsoft.com/office/drawing/2016/5/11/chartex" xmlns:cx6="http://schemas.microsoft.com/office/drawing/2016/5/12/chartex" xmlns:cx7="http://schemas.microsoft.com/office/drawing/2016/5/13/chartex" xmlns:cx8="http://schemas.microsoft.com/office/drawing/2016/5/14/chartex" xmlns:mc="http://schemas.openxmlformats.org/markup-compatibility/2006" xmlns:aink="http://schemas.microsoft.com/office/drawing/2016/ink" xmlns:am3d="http://schemas.microsoft.com/office/drawing/2017/model3d" xmlns:o="urn:schemas-microsoft-com:office:office" xmlns:r="http://schemas.openxmlformats.org/officeDocument/2006/relationships" xmlns:m="http://schemas.openxmlformats.org/officeDocument/2006/math" xmlns:v="urn:schemas-microsoft-com:vml" xmlns:wp14="http://schemas.microsoft.com/office/word/2010/wordprocessingDrawing" xmlns:wp="http://schemas.openxmlformats.org/drawingml/2006/wordprocessingDrawing" xmlns:w10="urn:schemas-microsoft-com:office:word" xmlns:w="http://schemas.openxmlformats.org/wordprocessingml/2006/main" xmlns:w14="http://schemas.microsoft.com/office/word/2010/wordml" xmlns:w15="http://schemas.microsoft.com/office/word/2012/wordml" xmlns:w16cid="http://schemas.microsoft.com/office/word/2016/wordml/cid" xmlns:w16se="http://schemas.microsoft.com/office/word/2015/wordml/symex" xmlns:wpg="http://schemas.microsoft.com/office/word/2010/wordprocessingGroup" xmlns:wpi="http://schemas.microsoft.com/office/word/2010/wordprocessingInk" xmlns:wne="http://schemas.microsoft.com/office/word/2006/wordml" xmlns:wps="http://schemas.microsoft.com/office/word/2010/wordprocessingShape" mc:Ignorable="w14 w15 w16se w16cid wp14">
+  <w:abstractNum w:abstractNumId="0" w15:restartNumberingAfterBreak="0">
     <w:nsid w:val="0BBB3D75"/>
     <w:multiLevelType w:val="hybridMultilevel"/>
     <w:tmpl w:val="B58E9208"/>
@@ -5937,7 +6150,7 @@
       </w:rPr>
     </w:lvl>
   </w:abstractNum>
-  <w:abstractNum w:abstractNumId="1">
+  <w:abstractNum w:abstractNumId="1" w15:restartNumberingAfterBreak="0">
     <w:nsid w:val="112F5EF3"/>
     <w:multiLevelType w:val="hybridMultilevel"/>
     <w:tmpl w:val="8F343780"/>
@@ -6077,7 +6290,7 @@
       </w:rPr>
     </w:lvl>
   </w:abstractNum>
-  <w:abstractNum w:abstractNumId="2">
+  <w:abstractNum w:abstractNumId="2" w15:restartNumberingAfterBreak="0">
     <w:nsid w:val="13305343"/>
     <w:multiLevelType w:val="hybridMultilevel"/>
     <w:tmpl w:val="93EC35F6"/>
@@ -6217,7 +6430,7 @@
       </w:rPr>
     </w:lvl>
   </w:abstractNum>
-  <w:abstractNum w:abstractNumId="3">
+  <w:abstractNum w:abstractNumId="3" w15:restartNumberingAfterBreak="0">
     <w:nsid w:val="1FE66507"/>
     <w:multiLevelType w:val="hybridMultilevel"/>
     <w:tmpl w:val="9E605F7E"/>
@@ -6354,7 +6567,7 @@
       </w:rPr>
     </w:lvl>
   </w:abstractNum>
-  <w:abstractNum w:abstractNumId="4">
+  <w:abstractNum w:abstractNumId="4" w15:restartNumberingAfterBreak="0">
     <w:nsid w:val="25E33A00"/>
     <w:multiLevelType w:val="hybridMultilevel"/>
     <w:tmpl w:val="EE7CAC50"/>
@@ -6494,7 +6707,7 @@
       </w:rPr>
     </w:lvl>
   </w:abstractNum>
-  <w:abstractNum w:abstractNumId="5">
+  <w:abstractNum w:abstractNumId="5" w15:restartNumberingAfterBreak="0">
     <w:nsid w:val="3A510540"/>
     <w:multiLevelType w:val="hybridMultilevel"/>
     <w:tmpl w:val="3D86BB2A"/>
@@ -6635,7 +6848,7 @@
       </w:rPr>
     </w:lvl>
   </w:abstractNum>
-  <w:abstractNum w:abstractNumId="6">
+  <w:abstractNum w:abstractNumId="6" w15:restartNumberingAfterBreak="0">
     <w:nsid w:val="531E6B29"/>
     <w:multiLevelType w:val="hybridMultilevel"/>
     <w:tmpl w:val="95960DCA"/>
@@ -6776,7 +6989,7 @@
       </w:rPr>
     </w:lvl>
   </w:abstractNum>
-  <w:abstractNum w:abstractNumId="7">
+  <w:abstractNum w:abstractNumId="7" w15:restartNumberingAfterBreak="0">
     <w:nsid w:val="593C203A"/>
     <w:multiLevelType w:val="hybridMultilevel"/>
     <w:tmpl w:val="F088201A"/>
@@ -6889,7 +7102,7 @@
       </w:rPr>
     </w:lvl>
   </w:abstractNum>
-  <w:abstractNum w:abstractNumId="8">
+  <w:abstractNum w:abstractNumId="8" w15:restartNumberingAfterBreak="0">
     <w:nsid w:val="59D339BF"/>
     <w:multiLevelType w:val="hybridMultilevel"/>
     <w:tmpl w:val="83C6D218"/>
@@ -7026,7 +7239,7 @@
       </w:rPr>
     </w:lvl>
   </w:abstractNum>
-  <w:abstractNum w:abstractNumId="9">
+  <w:abstractNum w:abstractNumId="9" w15:restartNumberingAfterBreak="0">
     <w:nsid w:val="750B6E87"/>
     <w:multiLevelType w:val="hybridMultilevel"/>
     <w:tmpl w:val="06FAE716"/>
@@ -7176,7 +7389,7 @@
 </file>
 
 <file path=word/styles.xml><?xml version="1.0" encoding="utf-8"?>
-<w:styles xmlns:mc="http://schemas.openxmlformats.org/markup-compatibility/2006" xmlns:r="http://schemas.openxmlformats.org/officeDocument/2006/relationships" xmlns:w="http://schemas.openxmlformats.org/wordprocessingml/2006/main" xmlns:w14="http://schemas.microsoft.com/office/word/2010/wordml" xmlns:w15="http://schemas.microsoft.com/office/word/2012/wordml" mc:Ignorable="w14 w15">
+<w:styles xmlns:mc="http://schemas.openxmlformats.org/markup-compatibility/2006" xmlns:r="http://schemas.openxmlformats.org/officeDocument/2006/relationships" xmlns:w="http://schemas.openxmlformats.org/wordprocessingml/2006/main" xmlns:w14="http://schemas.microsoft.com/office/word/2010/wordml" xmlns:w15="http://schemas.microsoft.com/office/word/2012/wordml" xmlns:w16cid="http://schemas.microsoft.com/office/word/2016/wordml/cid" xmlns:w16se="http://schemas.microsoft.com/office/word/2015/wordml/symex" mc:Ignorable="w14 w15 w16se w16cid">
   <w:docDefaults>
     <w:rPrDefault>
       <w:rPr>
@@ -7186,7 +7399,7 @@
     </w:rPrDefault>
     <w:pPrDefault/>
   </w:docDefaults>
-  <w:latentStyles w:defLockedState="0" w:defUIPriority="0" w:defSemiHidden="0" w:defUnhideWhenUsed="0" w:defQFormat="0" w:count="382">
+  <w:latentStyles w:defLockedState="0" w:defUIPriority="0" w:defSemiHidden="0" w:defUnhideWhenUsed="0" w:defQFormat="0" w:count="375">
     <w:lsdException w:name="Normal" w:qFormat="1"/>
     <w:lsdException w:name="heading 1" w:qFormat="1"/>
     <w:lsdException w:name="heading 2" w:qFormat="1"/>
@@ -7202,15 +7415,50 @@
     <w:lsdException w:name="Subtitle" w:qFormat="1"/>
     <w:lsdException w:name="Strong" w:qFormat="1"/>
     <w:lsdException w:name="Emphasis" w:qFormat="1"/>
-    <w:lsdException w:name="Note Level 1" w:semiHidden="1" w:uiPriority="99" w:unhideWhenUsed="1"/>
-    <w:lsdException w:name="Note Level 2" w:semiHidden="1" w:uiPriority="99" w:unhideWhenUsed="1"/>
-    <w:lsdException w:name="Note Level 3" w:semiHidden="1" w:uiPriority="99" w:unhideWhenUsed="1"/>
-    <w:lsdException w:name="Note Level 4" w:semiHidden="1" w:uiPriority="99" w:unhideWhenUsed="1"/>
-    <w:lsdException w:name="Note Level 5" w:semiHidden="1" w:uiPriority="99" w:unhideWhenUsed="1"/>
-    <w:lsdException w:name="Note Level 6" w:semiHidden="1" w:uiPriority="99" w:unhideWhenUsed="1"/>
-    <w:lsdException w:name="Note Level 7" w:semiHidden="1" w:uiPriority="99" w:unhideWhenUsed="1"/>
-    <w:lsdException w:name="Note Level 8" w:semiHidden="1" w:uiPriority="99" w:unhideWhenUsed="1"/>
-    <w:lsdException w:name="Note Level 9" w:semiHidden="1" w:uiPriority="99" w:unhideWhenUsed="1"/>
+    <w:lsdException w:name="Normal Table" w:semiHidden="1" w:unhideWhenUsed="1"/>
+    <w:lsdException w:name="Table Simple 1" w:semiHidden="1" w:unhideWhenUsed="1"/>
+    <w:lsdException w:name="Table Simple 2" w:semiHidden="1" w:unhideWhenUsed="1"/>
+    <w:lsdException w:name="Table Simple 3" w:semiHidden="1" w:unhideWhenUsed="1"/>
+    <w:lsdException w:name="Table Classic 1" w:semiHidden="1" w:unhideWhenUsed="1"/>
+    <w:lsdException w:name="Table Classic 2" w:semiHidden="1" w:unhideWhenUsed="1"/>
+    <w:lsdException w:name="Table Classic 3" w:semiHidden="1" w:unhideWhenUsed="1"/>
+    <w:lsdException w:name="Table Classic 4" w:semiHidden="1" w:unhideWhenUsed="1"/>
+    <w:lsdException w:name="Table Colorful 1" w:semiHidden="1" w:unhideWhenUsed="1"/>
+    <w:lsdException w:name="Table Colorful 2" w:semiHidden="1" w:unhideWhenUsed="1"/>
+    <w:lsdException w:name="Table Colorful 3" w:semiHidden="1" w:unhideWhenUsed="1"/>
+    <w:lsdException w:name="Table Columns 1" w:semiHidden="1" w:unhideWhenUsed="1"/>
+    <w:lsdException w:name="Table Columns 2" w:semiHidden="1" w:unhideWhenUsed="1"/>
+    <w:lsdException w:name="Table Columns 3" w:semiHidden="1" w:unhideWhenUsed="1"/>
+    <w:lsdException w:name="Table Columns 4" w:semiHidden="1" w:unhideWhenUsed="1"/>
+    <w:lsdException w:name="Table Columns 5" w:semiHidden="1" w:unhideWhenUsed="1"/>
+    <w:lsdException w:name="Table Grid 1" w:semiHidden="1" w:unhideWhenUsed="1"/>
+    <w:lsdException w:name="Table Grid 2" w:semiHidden="1" w:unhideWhenUsed="1"/>
+    <w:lsdException w:name="Table Grid 3" w:semiHidden="1" w:unhideWhenUsed="1"/>
+    <w:lsdException w:name="Table Grid 4" w:semiHidden="1" w:unhideWhenUsed="1"/>
+    <w:lsdException w:name="Table Grid 5" w:semiHidden="1" w:unhideWhenUsed="1"/>
+    <w:lsdException w:name="Table Grid 6" w:semiHidden="1" w:unhideWhenUsed="1"/>
+    <w:lsdException w:name="Table Grid 7" w:semiHidden="1" w:unhideWhenUsed="1"/>
+    <w:lsdException w:name="Table Grid 8" w:semiHidden="1" w:unhideWhenUsed="1"/>
+    <w:lsdException w:name="Table List 1" w:semiHidden="1" w:unhideWhenUsed="1"/>
+    <w:lsdException w:name="Table List 2" w:semiHidden="1" w:unhideWhenUsed="1"/>
+    <w:lsdException w:name="Table List 3" w:semiHidden="1" w:unhideWhenUsed="1"/>
+    <w:lsdException w:name="Table List 4" w:semiHidden="1" w:unhideWhenUsed="1"/>
+    <w:lsdException w:name="Table List 5" w:semiHidden="1" w:unhideWhenUsed="1"/>
+    <w:lsdException w:name="Table List 6" w:semiHidden="1" w:unhideWhenUsed="1"/>
+    <w:lsdException w:name="Table List 7" w:semiHidden="1" w:unhideWhenUsed="1"/>
+    <w:lsdException w:name="Table List 8" w:semiHidden="1" w:unhideWhenUsed="1"/>
+    <w:lsdException w:name="Table 3D effects 1" w:semiHidden="1" w:unhideWhenUsed="1"/>
+    <w:lsdException w:name="Table 3D effects 2" w:semiHidden="1" w:unhideWhenUsed="1"/>
+    <w:lsdException w:name="Table 3D effects 3" w:semiHidden="1" w:unhideWhenUsed="1"/>
+    <w:lsdException w:name="Table Contemporary" w:semiHidden="1" w:unhideWhenUsed="1"/>
+    <w:lsdException w:name="Table Elegant" w:semiHidden="1" w:unhideWhenUsed="1"/>
+    <w:lsdException w:name="Table Professional" w:semiHidden="1" w:unhideWhenUsed="1"/>
+    <w:lsdException w:name="Table Subtle 1" w:semiHidden="1" w:unhideWhenUsed="1"/>
+    <w:lsdException w:name="Table Subtle 2" w:semiHidden="1" w:unhideWhenUsed="1"/>
+    <w:lsdException w:name="Table Web 1" w:semiHidden="1" w:unhideWhenUsed="1"/>
+    <w:lsdException w:name="Table Web 2" w:semiHidden="1" w:unhideWhenUsed="1"/>
+    <w:lsdException w:name="Table Web 3" w:semiHidden="1" w:unhideWhenUsed="1"/>
+    <w:lsdException w:name="Table Theme" w:semiHidden="1" w:unhideWhenUsed="1"/>
     <w:lsdException w:name="Placeholder Text" w:semiHidden="1" w:uiPriority="99"/>
     <w:lsdException w:name="No Spacing" w:uiPriority="1" w:qFormat="1"/>
     <w:lsdException w:name="Light Shading" w:uiPriority="60"/>
@@ -7438,7 +7686,7 @@
       <w:szCs w:val="24"/>
     </w:rPr>
   </w:style>
-  <w:style w:type="paragraph" w:styleId="Ttulo1">
+  <w:style w:type="paragraph" w:styleId="Heading1">
     <w:name w:val="heading 1"/>
     <w:basedOn w:val="Normal"/>
     <w:next w:val="Normal"/>
@@ -7456,7 +7704,7 @@
       <w:sz w:val="36"/>
     </w:rPr>
   </w:style>
-  <w:style w:type="paragraph" w:styleId="Ttulo2">
+  <w:style w:type="paragraph" w:styleId="Heading2">
     <w:name w:val="heading 2"/>
     <w:basedOn w:val="Normal"/>
     <w:next w:val="Normal"/>
@@ -7471,7 +7719,7 @@
       <w:sz w:val="28"/>
     </w:rPr>
   </w:style>
-  <w:style w:type="paragraph" w:styleId="Ttulo3">
+  <w:style w:type="paragraph" w:styleId="Heading3">
     <w:name w:val="heading 3"/>
     <w:basedOn w:val="Normal"/>
     <w:next w:val="Normal"/>
@@ -7485,7 +7733,7 @@
       <w:b/>
     </w:rPr>
   </w:style>
-  <w:style w:type="paragraph" w:styleId="Ttulo4">
+  <w:style w:type="paragraph" w:styleId="Heading4">
     <w:name w:val="heading 4"/>
     <w:basedOn w:val="Normal"/>
     <w:next w:val="Normal"/>
@@ -7502,7 +7750,7 @@
       <w:sz w:val="28"/>
     </w:rPr>
   </w:style>
-  <w:style w:type="paragraph" w:styleId="Ttulo5">
+  <w:style w:type="paragraph" w:styleId="Heading5">
     <w:name w:val="heading 5"/>
     <w:basedOn w:val="Normal"/>
     <w:next w:val="Normal"/>
@@ -7519,13 +7767,17 @@
       <w:sz w:val="32"/>
     </w:rPr>
   </w:style>
-  <w:style w:type="character" w:default="1" w:styleId="Fuentedeprrafopredeter">
+  <w:style w:type="character" w:default="1" w:styleId="DefaultParagraphFont">
     <w:name w:val="Default Paragraph Font"/>
+    <w:uiPriority w:val="1"/>
     <w:semiHidden/>
+    <w:unhideWhenUsed/>
   </w:style>
-  <w:style w:type="table" w:default="1" w:styleId="Tablanormal">
+  <w:style w:type="table" w:default="1" w:styleId="TableNormal">
     <w:name w:val="Normal Table"/>
+    <w:uiPriority w:val="99"/>
     <w:semiHidden/>
+    <w:unhideWhenUsed/>
     <w:tblPr>
       <w:tblInd w:w="0" w:type="dxa"/>
       <w:tblCellMar>
@@ -7536,23 +7788,25 @@
       </w:tblCellMar>
     </w:tblPr>
   </w:style>
-  <w:style w:type="numbering" w:default="1" w:styleId="Sinlista">
+  <w:style w:type="numbering" w:default="1" w:styleId="NoList">
     <w:name w:val="No List"/>
+    <w:uiPriority w:val="99"/>
     <w:semiHidden/>
+    <w:unhideWhenUsed/>
   </w:style>
   <w:style w:type="paragraph" w:customStyle="1" w:styleId="Figura">
     <w:name w:val="Figura"/>
-    <w:basedOn w:val="Ttulo3"/>
+    <w:basedOn w:val="Heading3"/>
     <w:pPr>
       <w:jc w:val="center"/>
       <w:outlineLvl w:val="9"/>
     </w:pPr>
   </w:style>
-  <w:style w:type="character" w:styleId="Nmerodepgina">
+  <w:style w:type="character" w:styleId="PageNumber">
     <w:name w:val="page number"/>
-    <w:basedOn w:val="Fuentedeprrafopredeter"/>
+    <w:basedOn w:val="DefaultParagraphFont"/>
   </w:style>
-  <w:style w:type="paragraph" w:styleId="Piedepgina">
+  <w:style w:type="paragraph" w:styleId="Footer">
     <w:name w:val="footer"/>
     <w:basedOn w:val="Normal"/>
     <w:pPr>
@@ -7589,7 +7843,7 @@
       <w:sz w:val="16"/>
     </w:rPr>
   </w:style>
-  <w:style w:type="paragraph" w:styleId="Sangradetextonormal">
+  <w:style w:type="paragraph" w:styleId="BodyTextIndent">
     <w:name w:val="Body Text Indent"/>
     <w:aliases w:val="Sangría de t. independiente"/>
     <w:basedOn w:val="Normal"/>
@@ -7600,7 +7854,7 @@
       <w:sz w:val="20"/>
     </w:rPr>
   </w:style>
-  <w:style w:type="paragraph" w:styleId="Sangra2detindependiente">
+  <w:style w:type="paragraph" w:styleId="BodyTextIndent2">
     <w:name w:val="Body Text Indent 2"/>
     <w:basedOn w:val="Normal"/>
     <w:pPr>
@@ -7610,14 +7864,14 @@
       <w:sz w:val="20"/>
     </w:rPr>
   </w:style>
-  <w:style w:type="paragraph" w:styleId="Textoindependiente">
+  <w:style w:type="paragraph" w:styleId="BodyText">
     <w:name w:val="Body Text"/>
     <w:basedOn w:val="Normal"/>
     <w:pPr>
       <w:spacing w:before="60"/>
     </w:pPr>
   </w:style>
-  <w:style w:type="paragraph" w:styleId="Sangra3detindependiente">
+  <w:style w:type="paragraph" w:styleId="BodyTextIndent3">
     <w:name w:val="Body Text Indent 3"/>
     <w:basedOn w:val="Normal"/>
     <w:pPr>
@@ -7627,7 +7881,7 @@
       <w:sz w:val="20"/>
     </w:rPr>
   </w:style>
-  <w:style w:type="paragraph" w:styleId="Textoindependiente2">
+  <w:style w:type="paragraph" w:styleId="BodyText2">
     <w:name w:val="Body Text 2"/>
     <w:basedOn w:val="Normal"/>
     <w:pPr>
@@ -7638,14 +7892,14 @@
       <w:sz w:val="20"/>
     </w:rPr>
   </w:style>
-  <w:style w:type="character" w:styleId="Hipervnculo">
+  <w:style w:type="character" w:styleId="Hyperlink">
     <w:name w:val="Hyperlink"/>
     <w:rPr>
       <w:color w:val="009999"/>
       <w:u w:val="single"/>
     </w:rPr>
   </w:style>
-  <w:style w:type="paragraph" w:styleId="Textosinformato">
+  <w:style w:type="paragraph" w:styleId="PlainText">
     <w:name w:val="Plain Text"/>
     <w:basedOn w:val="Normal"/>
     <w:rsid w:val="00DF5E3F"/>
@@ -7655,9 +7909,9 @@
       <w:lang w:eastAsia="it-IT"/>
     </w:rPr>
   </w:style>
-  <w:style w:type="table" w:styleId="Tablaconcuadrcula">
+  <w:style w:type="table" w:styleId="TableGrid">
     <w:name w:val="Table Grid"/>
-    <w:basedOn w:val="Tablanormal"/>
+    <w:basedOn w:val="TableNormal"/>
     <w:rsid w:val="00C80358"/>
     <w:pPr>
       <w:tabs>
@@ -7676,7 +7930,6 @@
       <w:jc w:val="both"/>
     </w:pPr>
     <w:tblPr>
-      <w:tblInd w:w="0" w:type="dxa"/>
       <w:tblBorders>
         <w:top w:val="single" w:sz="4" w:space="0" w:color="auto"/>
         <w:left w:val="single" w:sz="4" w:space="0" w:color="auto"/>
@@ -7685,17 +7938,11 @@
         <w:insideH w:val="single" w:sz="4" w:space="0" w:color="auto"/>
         <w:insideV w:val="single" w:sz="4" w:space="0" w:color="auto"/>
       </w:tblBorders>
-      <w:tblCellMar>
-        <w:top w:w="0" w:type="dxa"/>
-        <w:left w:w="108" w:type="dxa"/>
-        <w:bottom w:w="0" w:type="dxa"/>
-        <w:right w:w="108" w:type="dxa"/>
-      </w:tblCellMar>
     </w:tblPr>
   </w:style>
   <w:style w:type="paragraph" w:customStyle="1" w:styleId="biblio">
     <w:name w:val="biblio"/>
-    <w:basedOn w:val="Textosinformato"/>
+    <w:basedOn w:val="PlainText"/>
     <w:rsid w:val="006D716E"/>
     <w:pPr>
       <w:spacing w:after="240"/>
@@ -7977,7 +8224,7 @@
 </file>
 
 <file path=customXml/itemProps1.xml><?xml version="1.0" encoding="utf-8"?>
-<ds:datastoreItem xmlns:ds="http://schemas.openxmlformats.org/officeDocument/2006/customXml" ds:itemID="{28941F95-C7CC-7540-842F-17C8CCD7C092}">
+<ds:datastoreItem xmlns:ds="http://schemas.openxmlformats.org/officeDocument/2006/customXml" ds:itemID="{C4E04455-25C8-44EA-AD9C-4431D4512F5B}">
   <ds:schemaRefs>
     <ds:schemaRef ds:uri="http://schemas.openxmlformats.org/officeDocument/2006/bibliography"/>
   </ds:schemaRefs>

</xml_diff>